<commit_message>
Committing recent assignments JackPot Failure and Calculator start
</commit_message>
<xml_diff>
--- a/04 -- App Design Analysis/App Design Analysis.docx
+++ b/04 -- App Design Analysis/App Design Analysis.docx
@@ -516,28 +516,34 @@
       <w:pPr>
         <w:ind w:left="360" w:firstLine="720"/>
       </w:pPr>
-      <w:proofErr w:type="gramStart"/>
-      <w:r>
-        <w:t>w</w:t>
-      </w:r>
-      <w:proofErr w:type="gramEnd"/>
-      <w:r>
-        <w:t>/ single cell row</w:t>
-      </w:r>
-      <w:r>
-        <w:t xml:space="preserve"> table view</w:t>
-      </w:r>
-    </w:p>
-    <w:p>
-      <w:pPr>
-        <w:ind w:left="1080"/>
+      <w:r>
+        <w:t>Messages: Table view</w:t>
+      </w:r>
+    </w:p>
+    <w:p>
+      <w:pPr>
+        <w:ind w:left="1080" w:firstLine="360"/>
         <w:rPr>
           <w:rFonts w:ascii="Helvetica Neue" w:eastAsia="Times New Roman" w:hAnsi="Helvetica Neue" w:cs="Times New Roman"/>
           <w:color w:val="333333"/>
         </w:rPr>
       </w:pPr>
       <w:r>
-        <w:t xml:space="preserve">Select a hangout (chat) – </w:t>
+        <w:t>Select a hangout (chat) –</w:t>
+      </w:r>
+      <w:r>
+        <w:t xml:space="preserve"> View </w:t>
+      </w:r>
+      <w:proofErr w:type="spellStart"/>
+      <w:r>
+        <w:t>Controler</w:t>
+      </w:r>
+      <w:proofErr w:type="spellEnd"/>
+      <w:r>
+        <w:t>-</w:t>
+      </w:r>
+      <w:r>
+        <w:t xml:space="preserve"> </w:t>
       </w:r>
       <w:r>
         <w:rPr>
@@ -546,19 +552,43 @@
         </w:rPr>
         <w:t>Navigation Push</w:t>
       </w:r>
-    </w:p>
-    <w:p>
-      <w:pPr>
-        <w:rPr>
-          <w:rFonts w:asciiTheme="majorHAnsi" w:eastAsia="Times New Roman" w:hAnsiTheme="majorHAnsi" w:cs="Times New Roman"/>
-          <w:color w:val="333333"/>
-        </w:rPr>
-      </w:pPr>
       <w:r>
         <w:rPr>
           <w:rFonts w:ascii="Helvetica Neue" w:eastAsia="Times New Roman" w:hAnsi="Helvetica Neue" w:cs="Times New Roman"/>
           <w:color w:val="333333"/>
         </w:rPr>
+        <w:t xml:space="preserve"> / segue</w:t>
+      </w:r>
+    </w:p>
+    <w:p>
+      <w:pPr>
+        <w:ind w:left="1080" w:firstLine="360"/>
+        <w:rPr>
+          <w:rFonts w:ascii="Helvetica Neue" w:eastAsia="Times New Roman" w:hAnsi="Helvetica Neue" w:cs="Times New Roman"/>
+          <w:color w:val="333333"/>
+        </w:rPr>
+      </w:pPr>
+      <w:r>
+        <w:rPr>
+          <w:rFonts w:ascii="Helvetica Neue" w:eastAsia="Times New Roman" w:hAnsi="Helvetica Neue" w:cs="Times New Roman"/>
+          <w:color w:val="333333"/>
+        </w:rPr>
+        <w:tab/>
+        <w:t>Menu: transition modal</w:t>
+      </w:r>
+    </w:p>
+    <w:p>
+      <w:pPr>
+        <w:rPr>
+          <w:rFonts w:asciiTheme="majorHAnsi" w:eastAsia="Times New Roman" w:hAnsiTheme="majorHAnsi" w:cs="Times New Roman"/>
+          <w:color w:val="333333"/>
+        </w:rPr>
+      </w:pPr>
+      <w:r>
+        <w:rPr>
+          <w:rFonts w:ascii="Helvetica Neue" w:eastAsia="Times New Roman" w:hAnsi="Helvetica Neue" w:cs="Times New Roman"/>
+          <w:color w:val="333333"/>
+        </w:rPr>
         <w:tab/>
       </w:r>
       <w:r>
@@ -568,21 +598,35 @@
         </w:rPr>
         <w:t xml:space="preserve">Any </w:t>
       </w:r>
-      <w:proofErr w:type="gramStart"/>
-      <w:r>
-        <w:rPr>
-          <w:rFonts w:asciiTheme="majorHAnsi" w:eastAsia="Times New Roman" w:hAnsiTheme="majorHAnsi" w:cs="Times New Roman"/>
-          <w:color w:val="333333"/>
-        </w:rPr>
-        <w:t>button push</w:t>
-      </w:r>
-      <w:proofErr w:type="gramEnd"/>
-      <w:r>
-        <w:rPr>
-          <w:rFonts w:asciiTheme="majorHAnsi" w:eastAsia="Times New Roman" w:hAnsiTheme="majorHAnsi" w:cs="Times New Roman"/>
-          <w:color w:val="333333"/>
-        </w:rPr>
-        <w:t xml:space="preserve"> on any tab- modal sliding view </w:t>
+      <w:r>
+        <w:rPr>
+          <w:rFonts w:asciiTheme="majorHAnsi" w:eastAsia="Times New Roman" w:hAnsiTheme="majorHAnsi" w:cs="Times New Roman"/>
+          <w:color w:val="333333"/>
+        </w:rPr>
+        <w:t xml:space="preserve">top </w:t>
+      </w:r>
+      <w:proofErr w:type="spellStart"/>
+      <w:r>
+        <w:rPr>
+          <w:rFonts w:asciiTheme="majorHAnsi" w:eastAsia="Times New Roman" w:hAnsiTheme="majorHAnsi" w:cs="Times New Roman"/>
+          <w:color w:val="333333"/>
+        </w:rPr>
+        <w:t>nav</w:t>
+      </w:r>
+      <w:proofErr w:type="spellEnd"/>
+      <w:r>
+        <w:rPr>
+          <w:rFonts w:asciiTheme="majorHAnsi" w:eastAsia="Times New Roman" w:hAnsiTheme="majorHAnsi" w:cs="Times New Roman"/>
+          <w:color w:val="333333"/>
+        </w:rPr>
+        <w:t xml:space="preserve"> button</w:t>
+      </w:r>
+      <w:r>
+        <w:rPr>
+          <w:rFonts w:asciiTheme="majorHAnsi" w:eastAsia="Times New Roman" w:hAnsiTheme="majorHAnsi" w:cs="Times New Roman"/>
+          <w:color w:val="333333"/>
+        </w:rPr>
+        <w:t xml:space="preserve"> push - modal sliding view </w:t>
       </w:r>
     </w:p>
     <w:p>
@@ -846,6 +890,7 @@
           <w:rFonts w:asciiTheme="majorHAnsi" w:eastAsia="Times New Roman" w:hAnsiTheme="majorHAnsi" w:cs="Times New Roman"/>
           <w:color w:val="333333"/>
         </w:rPr>
+        <w:lastRenderedPageBreak/>
         <w:tab/>
         <w:t>Chats:</w:t>
       </w:r>
@@ -885,7 +930,6 @@
           <w:rFonts w:asciiTheme="majorHAnsi" w:eastAsia="Times New Roman" w:hAnsiTheme="majorHAnsi" w:cs="Times New Roman"/>
           <w:color w:val="333333"/>
         </w:rPr>
-        <w:lastRenderedPageBreak/>
         <w:t>Start New Group / DM button</w:t>
       </w:r>
       <w:r>
@@ -911,6 +955,601 @@
           <w:color w:val="333333"/>
         </w:rPr>
       </w:pPr>
+      <w:r>
+        <w:rPr>
+          <w:rFonts w:asciiTheme="majorHAnsi" w:eastAsia="Times New Roman" w:hAnsiTheme="majorHAnsi" w:cs="Times New Roman"/>
+          <w:color w:val="333333"/>
+        </w:rPr>
+        <w:t>App: Cash – Page Based App</w:t>
+      </w:r>
+    </w:p>
+    <w:p>
+      <w:pPr>
+        <w:rPr>
+          <w:rFonts w:asciiTheme="majorHAnsi" w:eastAsia="Times New Roman" w:hAnsiTheme="majorHAnsi" w:cs="Times New Roman"/>
+          <w:color w:val="333333"/>
+        </w:rPr>
+      </w:pPr>
+      <w:r>
+        <w:rPr>
+          <w:rFonts w:asciiTheme="majorHAnsi" w:eastAsia="Times New Roman" w:hAnsiTheme="majorHAnsi" w:cs="Times New Roman"/>
+          <w:color w:val="333333"/>
+        </w:rPr>
+        <w:tab/>
+      </w:r>
+      <w:r>
+        <w:rPr>
+          <w:rFonts w:asciiTheme="majorHAnsi" w:eastAsia="Times New Roman" w:hAnsiTheme="majorHAnsi" w:cs="Times New Roman"/>
+          <w:color w:val="333333"/>
+        </w:rPr>
+        <w:t xml:space="preserve">Account Button: </w:t>
+      </w:r>
+      <w:r>
+        <w:rPr>
+          <w:rFonts w:asciiTheme="majorHAnsi" w:eastAsia="Times New Roman" w:hAnsiTheme="majorHAnsi" w:cs="Times New Roman"/>
+          <w:color w:val="333333"/>
+        </w:rPr>
+        <w:t>table view controller</w:t>
+      </w:r>
+      <w:r>
+        <w:rPr>
+          <w:rFonts w:asciiTheme="majorHAnsi" w:eastAsia="Times New Roman" w:hAnsiTheme="majorHAnsi" w:cs="Times New Roman"/>
+          <w:color w:val="333333"/>
+        </w:rPr>
+        <w:t xml:space="preserve"> Segue </w:t>
+      </w:r>
+      <w:proofErr w:type="spellStart"/>
+      <w:r>
+        <w:rPr>
+          <w:rFonts w:asciiTheme="majorHAnsi" w:eastAsia="Times New Roman" w:hAnsiTheme="majorHAnsi" w:cs="Times New Roman"/>
+          <w:color w:val="333333"/>
+        </w:rPr>
+        <w:t>Navi</w:t>
+      </w:r>
+      <w:proofErr w:type="spellEnd"/>
+      <w:r>
+        <w:rPr>
+          <w:rFonts w:asciiTheme="majorHAnsi" w:eastAsia="Times New Roman" w:hAnsiTheme="majorHAnsi" w:cs="Times New Roman"/>
+          <w:color w:val="333333"/>
+        </w:rPr>
+        <w:t xml:space="preserve"> push:</w:t>
+      </w:r>
+    </w:p>
+    <w:p>
+      <w:pPr>
+        <w:rPr>
+          <w:rFonts w:asciiTheme="majorHAnsi" w:eastAsia="Times New Roman" w:hAnsiTheme="majorHAnsi" w:cs="Times New Roman"/>
+          <w:color w:val="333333"/>
+        </w:rPr>
+      </w:pPr>
+      <w:r>
+        <w:rPr>
+          <w:rFonts w:asciiTheme="majorHAnsi" w:eastAsia="Times New Roman" w:hAnsiTheme="majorHAnsi" w:cs="Times New Roman"/>
+          <w:color w:val="333333"/>
+        </w:rPr>
+        <w:tab/>
+      </w:r>
+      <w:r>
+        <w:rPr>
+          <w:rFonts w:asciiTheme="majorHAnsi" w:eastAsia="Times New Roman" w:hAnsiTheme="majorHAnsi" w:cs="Times New Roman"/>
+          <w:color w:val="333333"/>
+        </w:rPr>
+        <w:tab/>
+        <w:t>Help: Segue Modal</w:t>
+      </w:r>
+    </w:p>
+    <w:p>
+      <w:pPr>
+        <w:rPr>
+          <w:rFonts w:asciiTheme="majorHAnsi" w:eastAsia="Times New Roman" w:hAnsiTheme="majorHAnsi" w:cs="Times New Roman"/>
+          <w:color w:val="333333"/>
+        </w:rPr>
+      </w:pPr>
+      <w:r>
+        <w:rPr>
+          <w:rFonts w:asciiTheme="majorHAnsi" w:eastAsia="Times New Roman" w:hAnsiTheme="majorHAnsi" w:cs="Times New Roman"/>
+          <w:color w:val="333333"/>
+        </w:rPr>
+        <w:tab/>
+        <w:t>Activity:</w:t>
+      </w:r>
+      <w:r>
+        <w:rPr>
+          <w:rFonts w:asciiTheme="majorHAnsi" w:eastAsia="Times New Roman" w:hAnsiTheme="majorHAnsi" w:cs="Times New Roman"/>
+          <w:color w:val="333333"/>
+        </w:rPr>
+        <w:t xml:space="preserve">  Table View </w:t>
+      </w:r>
+      <w:r>
+        <w:rPr>
+          <w:rFonts w:asciiTheme="majorHAnsi" w:eastAsia="Times New Roman" w:hAnsiTheme="majorHAnsi" w:cs="Times New Roman"/>
+          <w:color w:val="333333"/>
+        </w:rPr>
+        <w:t>w/</w:t>
+      </w:r>
+      <w:r>
+        <w:rPr>
+          <w:rFonts w:asciiTheme="majorHAnsi" w:eastAsia="Times New Roman" w:hAnsiTheme="majorHAnsi" w:cs="Times New Roman"/>
+          <w:color w:val="333333"/>
+        </w:rPr>
+        <w:t xml:space="preserve"> segue (</w:t>
+      </w:r>
+      <w:proofErr w:type="spellStart"/>
+      <w:r>
+        <w:rPr>
+          <w:rFonts w:asciiTheme="majorHAnsi" w:eastAsia="Times New Roman" w:hAnsiTheme="majorHAnsi" w:cs="Times New Roman"/>
+          <w:color w:val="333333"/>
+        </w:rPr>
+        <w:t>navi</w:t>
+      </w:r>
+      <w:proofErr w:type="spellEnd"/>
+      <w:r>
+        <w:rPr>
+          <w:rFonts w:asciiTheme="majorHAnsi" w:eastAsia="Times New Roman" w:hAnsiTheme="majorHAnsi" w:cs="Times New Roman"/>
+          <w:color w:val="333333"/>
+        </w:rPr>
+        <w:t xml:space="preserve"> push)</w:t>
+      </w:r>
+    </w:p>
+    <w:p>
+      <w:pPr>
+        <w:rPr>
+          <w:rFonts w:asciiTheme="majorHAnsi" w:eastAsia="Times New Roman" w:hAnsiTheme="majorHAnsi" w:cs="Times New Roman"/>
+          <w:color w:val="333333"/>
+        </w:rPr>
+      </w:pPr>
+      <w:r>
+        <w:rPr>
+          <w:rFonts w:asciiTheme="majorHAnsi" w:eastAsia="Times New Roman" w:hAnsiTheme="majorHAnsi" w:cs="Times New Roman"/>
+          <w:color w:val="333333"/>
+        </w:rPr>
+        <w:tab/>
+      </w:r>
+      <w:r>
+        <w:rPr>
+          <w:rFonts w:asciiTheme="majorHAnsi" w:eastAsia="Times New Roman" w:hAnsiTheme="majorHAnsi" w:cs="Times New Roman"/>
+          <w:color w:val="333333"/>
+        </w:rPr>
+        <w:tab/>
+        <w:t xml:space="preserve">+: Modal slide </w:t>
+      </w:r>
+    </w:p>
+    <w:p>
+      <w:pPr>
+        <w:rPr>
+          <w:rFonts w:asciiTheme="majorHAnsi" w:eastAsia="Times New Roman" w:hAnsiTheme="majorHAnsi" w:cs="Times New Roman"/>
+          <w:color w:val="333333"/>
+        </w:rPr>
+      </w:pPr>
+      <w:r>
+        <w:rPr>
+          <w:rFonts w:asciiTheme="majorHAnsi" w:eastAsia="Times New Roman" w:hAnsiTheme="majorHAnsi" w:cs="Times New Roman"/>
+          <w:color w:val="333333"/>
+        </w:rPr>
+        <w:tab/>
+      </w:r>
+      <w:r>
+        <w:rPr>
+          <w:rFonts w:asciiTheme="majorHAnsi" w:eastAsia="Times New Roman" w:hAnsiTheme="majorHAnsi" w:cs="Times New Roman"/>
+          <w:color w:val="333333"/>
+        </w:rPr>
+        <w:tab/>
+        <w:t>Person Click: view controller segue (</w:t>
+      </w:r>
+      <w:proofErr w:type="spellStart"/>
+      <w:r>
+        <w:rPr>
+          <w:rFonts w:asciiTheme="majorHAnsi" w:eastAsia="Times New Roman" w:hAnsiTheme="majorHAnsi" w:cs="Times New Roman"/>
+          <w:color w:val="333333"/>
+        </w:rPr>
+        <w:t>navi</w:t>
+      </w:r>
+      <w:proofErr w:type="spellEnd"/>
+      <w:r>
+        <w:rPr>
+          <w:rFonts w:asciiTheme="majorHAnsi" w:eastAsia="Times New Roman" w:hAnsiTheme="majorHAnsi" w:cs="Times New Roman"/>
+          <w:color w:val="333333"/>
+        </w:rPr>
+        <w:t xml:space="preserve"> push)</w:t>
+      </w:r>
+    </w:p>
+    <w:p>
+      <w:pPr>
+        <w:rPr>
+          <w:rFonts w:asciiTheme="majorHAnsi" w:eastAsia="Times New Roman" w:hAnsiTheme="majorHAnsi" w:cs="Times New Roman"/>
+          <w:color w:val="333333"/>
+        </w:rPr>
+      </w:pPr>
+      <w:r>
+        <w:rPr>
+          <w:rFonts w:asciiTheme="majorHAnsi" w:eastAsia="Times New Roman" w:hAnsiTheme="majorHAnsi" w:cs="Times New Roman"/>
+          <w:color w:val="333333"/>
+        </w:rPr>
+        <w:tab/>
+        <w:t xml:space="preserve">Enable Nearby: modal </w:t>
+      </w:r>
+    </w:p>
+    <w:p>
+      <w:pPr>
+        <w:rPr>
+          <w:rFonts w:asciiTheme="majorHAnsi" w:eastAsia="Times New Roman" w:hAnsiTheme="majorHAnsi" w:cs="Times New Roman"/>
+          <w:color w:val="333333"/>
+        </w:rPr>
+      </w:pPr>
+    </w:p>
+    <w:p>
+      <w:pPr>
+        <w:rPr>
+          <w:rFonts w:asciiTheme="majorHAnsi" w:eastAsia="Times New Roman" w:hAnsiTheme="majorHAnsi" w:cs="Times New Roman"/>
+          <w:color w:val="333333"/>
+        </w:rPr>
+      </w:pPr>
+      <w:r>
+        <w:rPr>
+          <w:rFonts w:asciiTheme="majorHAnsi" w:eastAsia="Times New Roman" w:hAnsiTheme="majorHAnsi" w:cs="Times New Roman"/>
+          <w:color w:val="333333"/>
+        </w:rPr>
+        <w:t xml:space="preserve">App: Trivia Crack </w:t>
+      </w:r>
+      <w:r>
+        <w:rPr>
+          <w:rFonts w:asciiTheme="majorHAnsi" w:eastAsia="Times New Roman" w:hAnsiTheme="majorHAnsi" w:cs="Times New Roman"/>
+          <w:color w:val="333333"/>
+        </w:rPr>
+        <w:t>– Page Based App</w:t>
+      </w:r>
+    </w:p>
+    <w:p>
+      <w:pPr>
+        <w:rPr>
+          <w:rFonts w:asciiTheme="majorHAnsi" w:eastAsia="Times New Roman" w:hAnsiTheme="majorHAnsi" w:cs="Times New Roman"/>
+          <w:color w:val="333333"/>
+        </w:rPr>
+      </w:pPr>
+      <w:r>
+        <w:rPr>
+          <w:rFonts w:asciiTheme="majorHAnsi" w:eastAsia="Times New Roman" w:hAnsiTheme="majorHAnsi" w:cs="Times New Roman"/>
+          <w:color w:val="333333"/>
+        </w:rPr>
+        <w:tab/>
+        <w:t>Game</w:t>
+      </w:r>
+      <w:r>
+        <w:rPr>
+          <w:rFonts w:asciiTheme="majorHAnsi" w:eastAsia="Times New Roman" w:hAnsiTheme="majorHAnsi" w:cs="Times New Roman"/>
+          <w:color w:val="333333"/>
+        </w:rPr>
+        <w:t>s</w:t>
+      </w:r>
+      <w:r>
+        <w:rPr>
+          <w:rFonts w:asciiTheme="majorHAnsi" w:eastAsia="Times New Roman" w:hAnsiTheme="majorHAnsi" w:cs="Times New Roman"/>
+          <w:color w:val="333333"/>
+        </w:rPr>
+        <w:t xml:space="preserve"> View:  table view controlle</w:t>
+      </w:r>
+      <w:r>
+        <w:rPr>
+          <w:rFonts w:asciiTheme="majorHAnsi" w:eastAsia="Times New Roman" w:hAnsiTheme="majorHAnsi" w:cs="Times New Roman"/>
+          <w:color w:val="333333"/>
+        </w:rPr>
+        <w:t>r</w:t>
+      </w:r>
+    </w:p>
+    <w:p>
+      <w:pPr>
+        <w:rPr>
+          <w:rFonts w:asciiTheme="majorHAnsi" w:eastAsia="Times New Roman" w:hAnsiTheme="majorHAnsi" w:cs="Times New Roman"/>
+          <w:color w:val="333333"/>
+        </w:rPr>
+      </w:pPr>
+      <w:r>
+        <w:rPr>
+          <w:rFonts w:asciiTheme="majorHAnsi" w:eastAsia="Times New Roman" w:hAnsiTheme="majorHAnsi" w:cs="Times New Roman"/>
+          <w:color w:val="333333"/>
+        </w:rPr>
+        <w:tab/>
+      </w:r>
+      <w:r>
+        <w:rPr>
+          <w:rFonts w:asciiTheme="majorHAnsi" w:eastAsia="Times New Roman" w:hAnsiTheme="majorHAnsi" w:cs="Times New Roman"/>
+          <w:color w:val="333333"/>
+        </w:rPr>
+        <w:tab/>
+        <w:t>Lives: modal animation</w:t>
+      </w:r>
+    </w:p>
+    <w:p>
+      <w:pPr>
+        <w:rPr>
+          <w:rFonts w:asciiTheme="majorHAnsi" w:eastAsia="Times New Roman" w:hAnsiTheme="majorHAnsi" w:cs="Times New Roman"/>
+          <w:color w:val="333333"/>
+        </w:rPr>
+      </w:pPr>
+      <w:r>
+        <w:rPr>
+          <w:rFonts w:asciiTheme="majorHAnsi" w:eastAsia="Times New Roman" w:hAnsiTheme="majorHAnsi" w:cs="Times New Roman"/>
+          <w:color w:val="333333"/>
+        </w:rPr>
+        <w:tab/>
+      </w:r>
+      <w:r>
+        <w:rPr>
+          <w:rFonts w:asciiTheme="majorHAnsi" w:eastAsia="Times New Roman" w:hAnsiTheme="majorHAnsi" w:cs="Times New Roman"/>
+          <w:color w:val="333333"/>
+        </w:rPr>
+        <w:tab/>
+        <w:t>Shop: view w/ segue (</w:t>
+      </w:r>
+      <w:proofErr w:type="spellStart"/>
+      <w:r>
+        <w:rPr>
+          <w:rFonts w:asciiTheme="majorHAnsi" w:eastAsia="Times New Roman" w:hAnsiTheme="majorHAnsi" w:cs="Times New Roman"/>
+          <w:color w:val="333333"/>
+        </w:rPr>
+        <w:t>navi</w:t>
+      </w:r>
+      <w:proofErr w:type="spellEnd"/>
+      <w:r>
+        <w:rPr>
+          <w:rFonts w:asciiTheme="majorHAnsi" w:eastAsia="Times New Roman" w:hAnsiTheme="majorHAnsi" w:cs="Times New Roman"/>
+          <w:color w:val="333333"/>
+        </w:rPr>
+        <w:t xml:space="preserve"> push)</w:t>
+      </w:r>
+    </w:p>
+    <w:p>
+      <w:pPr>
+        <w:rPr>
+          <w:rFonts w:asciiTheme="majorHAnsi" w:eastAsia="Times New Roman" w:hAnsiTheme="majorHAnsi" w:cs="Times New Roman"/>
+          <w:color w:val="333333"/>
+        </w:rPr>
+      </w:pPr>
+      <w:r>
+        <w:rPr>
+          <w:rFonts w:asciiTheme="majorHAnsi" w:eastAsia="Times New Roman" w:hAnsiTheme="majorHAnsi" w:cs="Times New Roman"/>
+          <w:color w:val="333333"/>
+        </w:rPr>
+        <w:tab/>
+      </w:r>
+      <w:r>
+        <w:rPr>
+          <w:rFonts w:asciiTheme="majorHAnsi" w:eastAsia="Times New Roman" w:hAnsiTheme="majorHAnsi" w:cs="Times New Roman"/>
+          <w:color w:val="333333"/>
+        </w:rPr>
+        <w:tab/>
+        <w:t xml:space="preserve">Click on a game: view via </w:t>
+      </w:r>
+      <w:proofErr w:type="gramStart"/>
+      <w:r>
+        <w:rPr>
+          <w:rFonts w:asciiTheme="majorHAnsi" w:eastAsia="Times New Roman" w:hAnsiTheme="majorHAnsi" w:cs="Times New Roman"/>
+          <w:color w:val="333333"/>
+        </w:rPr>
+        <w:t>segue</w:t>
+      </w:r>
+      <w:proofErr w:type="gramEnd"/>
+      <w:r>
+        <w:rPr>
+          <w:rFonts w:asciiTheme="majorHAnsi" w:eastAsia="Times New Roman" w:hAnsiTheme="majorHAnsi" w:cs="Times New Roman"/>
+          <w:color w:val="333333"/>
+        </w:rPr>
+        <w:t xml:space="preserve"> (</w:t>
+      </w:r>
+      <w:proofErr w:type="spellStart"/>
+      <w:r>
+        <w:rPr>
+          <w:rFonts w:asciiTheme="majorHAnsi" w:eastAsia="Times New Roman" w:hAnsiTheme="majorHAnsi" w:cs="Times New Roman"/>
+          <w:color w:val="333333"/>
+        </w:rPr>
+        <w:t>navi</w:t>
+      </w:r>
+      <w:proofErr w:type="spellEnd"/>
+      <w:r>
+        <w:rPr>
+          <w:rFonts w:asciiTheme="majorHAnsi" w:eastAsia="Times New Roman" w:hAnsiTheme="majorHAnsi" w:cs="Times New Roman"/>
+          <w:color w:val="333333"/>
+        </w:rPr>
+        <w:t xml:space="preserve"> push)</w:t>
+      </w:r>
+    </w:p>
+    <w:p>
+      <w:pPr>
+        <w:rPr>
+          <w:rFonts w:asciiTheme="majorHAnsi" w:eastAsia="Times New Roman" w:hAnsiTheme="majorHAnsi" w:cs="Times New Roman"/>
+          <w:color w:val="333333"/>
+        </w:rPr>
+      </w:pPr>
+      <w:r>
+        <w:rPr>
+          <w:rFonts w:asciiTheme="majorHAnsi" w:eastAsia="Times New Roman" w:hAnsiTheme="majorHAnsi" w:cs="Times New Roman"/>
+          <w:color w:val="333333"/>
+        </w:rPr>
+        <w:tab/>
+      </w:r>
+      <w:r>
+        <w:rPr>
+          <w:rFonts w:asciiTheme="majorHAnsi" w:eastAsia="Times New Roman" w:hAnsiTheme="majorHAnsi" w:cs="Times New Roman"/>
+          <w:color w:val="333333"/>
+        </w:rPr>
+        <w:tab/>
+      </w:r>
+      <w:r>
+        <w:rPr>
+          <w:rFonts w:asciiTheme="majorHAnsi" w:eastAsia="Times New Roman" w:hAnsiTheme="majorHAnsi" w:cs="Times New Roman"/>
+          <w:color w:val="333333"/>
+        </w:rPr>
+        <w:tab/>
+        <w:t>Resign Button: modal animation</w:t>
+      </w:r>
+    </w:p>
+    <w:p>
+      <w:pPr>
+        <w:rPr>
+          <w:rFonts w:asciiTheme="majorHAnsi" w:eastAsia="Times New Roman" w:hAnsiTheme="majorHAnsi" w:cs="Times New Roman"/>
+          <w:color w:val="333333"/>
+        </w:rPr>
+      </w:pPr>
+      <w:r>
+        <w:rPr>
+          <w:rFonts w:asciiTheme="majorHAnsi" w:eastAsia="Times New Roman" w:hAnsiTheme="majorHAnsi" w:cs="Times New Roman"/>
+          <w:color w:val="333333"/>
+        </w:rPr>
+        <w:tab/>
+      </w:r>
+      <w:r>
+        <w:rPr>
+          <w:rFonts w:asciiTheme="majorHAnsi" w:eastAsia="Times New Roman" w:hAnsiTheme="majorHAnsi" w:cs="Times New Roman"/>
+          <w:color w:val="333333"/>
+        </w:rPr>
+        <w:tab/>
+      </w:r>
+      <w:r>
+        <w:rPr>
+          <w:rFonts w:asciiTheme="majorHAnsi" w:eastAsia="Times New Roman" w:hAnsiTheme="majorHAnsi" w:cs="Times New Roman"/>
+          <w:color w:val="333333"/>
+        </w:rPr>
+        <w:tab/>
+        <w:t xml:space="preserve">Score Board: modal animation </w:t>
+      </w:r>
+    </w:p>
+    <w:p>
+      <w:pPr>
+        <w:rPr>
+          <w:rFonts w:asciiTheme="majorHAnsi" w:eastAsia="Times New Roman" w:hAnsiTheme="majorHAnsi" w:cs="Times New Roman"/>
+          <w:color w:val="333333"/>
+        </w:rPr>
+      </w:pPr>
+      <w:r>
+        <w:rPr>
+          <w:rFonts w:asciiTheme="majorHAnsi" w:eastAsia="Times New Roman" w:hAnsiTheme="majorHAnsi" w:cs="Times New Roman"/>
+          <w:color w:val="333333"/>
+        </w:rPr>
+        <w:tab/>
+      </w:r>
+      <w:r>
+        <w:rPr>
+          <w:rFonts w:asciiTheme="majorHAnsi" w:eastAsia="Times New Roman" w:hAnsiTheme="majorHAnsi" w:cs="Times New Roman"/>
+          <w:color w:val="333333"/>
+        </w:rPr>
+        <w:tab/>
+      </w:r>
+      <w:r>
+        <w:rPr>
+          <w:rFonts w:asciiTheme="majorHAnsi" w:eastAsia="Times New Roman" w:hAnsiTheme="majorHAnsi" w:cs="Times New Roman"/>
+          <w:color w:val="333333"/>
+        </w:rPr>
+        <w:tab/>
+        <w:t xml:space="preserve">DM’s:  View </w:t>
+      </w:r>
+      <w:proofErr w:type="spellStart"/>
+      <w:r>
+        <w:rPr>
+          <w:rFonts w:asciiTheme="majorHAnsi" w:eastAsia="Times New Roman" w:hAnsiTheme="majorHAnsi" w:cs="Times New Roman"/>
+          <w:color w:val="333333"/>
+        </w:rPr>
+        <w:t>Contrl</w:t>
+      </w:r>
+      <w:proofErr w:type="spellEnd"/>
+      <w:r>
+        <w:rPr>
+          <w:rFonts w:asciiTheme="majorHAnsi" w:eastAsia="Times New Roman" w:hAnsiTheme="majorHAnsi" w:cs="Times New Roman"/>
+          <w:color w:val="333333"/>
+        </w:rPr>
+        <w:t xml:space="preserve"> via segue (</w:t>
+      </w:r>
+      <w:proofErr w:type="spellStart"/>
+      <w:r>
+        <w:rPr>
+          <w:rFonts w:asciiTheme="majorHAnsi" w:eastAsia="Times New Roman" w:hAnsiTheme="majorHAnsi" w:cs="Times New Roman"/>
+          <w:color w:val="333333"/>
+        </w:rPr>
+        <w:t>navi</w:t>
+      </w:r>
+      <w:proofErr w:type="spellEnd"/>
+      <w:r>
+        <w:rPr>
+          <w:rFonts w:asciiTheme="majorHAnsi" w:eastAsia="Times New Roman" w:hAnsiTheme="majorHAnsi" w:cs="Times New Roman"/>
+          <w:color w:val="333333"/>
+        </w:rPr>
+        <w:t xml:space="preserve"> push)</w:t>
+      </w:r>
+    </w:p>
+    <w:p>
+      <w:pPr>
+        <w:rPr>
+          <w:rFonts w:asciiTheme="majorHAnsi" w:eastAsia="Times New Roman" w:hAnsiTheme="majorHAnsi" w:cs="Times New Roman"/>
+          <w:color w:val="333333"/>
+        </w:rPr>
+      </w:pPr>
+      <w:r>
+        <w:rPr>
+          <w:rFonts w:asciiTheme="majorHAnsi" w:eastAsia="Times New Roman" w:hAnsiTheme="majorHAnsi" w:cs="Times New Roman"/>
+          <w:color w:val="333333"/>
+        </w:rPr>
+        <w:tab/>
+      </w:r>
+      <w:r>
+        <w:rPr>
+          <w:rFonts w:asciiTheme="majorHAnsi" w:eastAsia="Times New Roman" w:hAnsiTheme="majorHAnsi" w:cs="Times New Roman"/>
+          <w:color w:val="333333"/>
+        </w:rPr>
+        <w:tab/>
+        <w:t>User Profile Page:  view controller (</w:t>
+      </w:r>
+      <w:proofErr w:type="spellStart"/>
+      <w:r>
+        <w:rPr>
+          <w:rFonts w:asciiTheme="majorHAnsi" w:eastAsia="Times New Roman" w:hAnsiTheme="majorHAnsi" w:cs="Times New Roman"/>
+          <w:color w:val="333333"/>
+        </w:rPr>
+        <w:t>navi</w:t>
+      </w:r>
+      <w:proofErr w:type="spellEnd"/>
+      <w:r>
+        <w:rPr>
+          <w:rFonts w:asciiTheme="majorHAnsi" w:eastAsia="Times New Roman" w:hAnsiTheme="majorHAnsi" w:cs="Times New Roman"/>
+          <w:color w:val="333333"/>
+        </w:rPr>
+        <w:t xml:space="preserve"> push) segue </w:t>
+      </w:r>
+    </w:p>
+    <w:p>
+      <w:pPr>
+        <w:rPr>
+          <w:rFonts w:asciiTheme="majorHAnsi" w:eastAsia="Times New Roman" w:hAnsiTheme="majorHAnsi" w:cs="Times New Roman"/>
+          <w:color w:val="333333"/>
+        </w:rPr>
+      </w:pPr>
+      <w:r>
+        <w:rPr>
+          <w:rFonts w:asciiTheme="majorHAnsi" w:eastAsia="Times New Roman" w:hAnsiTheme="majorHAnsi" w:cs="Times New Roman"/>
+          <w:color w:val="333333"/>
+        </w:rPr>
+        <w:tab/>
+      </w:r>
+      <w:r>
+        <w:rPr>
+          <w:rFonts w:asciiTheme="majorHAnsi" w:eastAsia="Times New Roman" w:hAnsiTheme="majorHAnsi" w:cs="Times New Roman"/>
+          <w:color w:val="333333"/>
+        </w:rPr>
+        <w:tab/>
+      </w:r>
+      <w:r>
+        <w:rPr>
+          <w:rFonts w:asciiTheme="majorHAnsi" w:eastAsia="Times New Roman" w:hAnsiTheme="majorHAnsi" w:cs="Times New Roman"/>
+          <w:color w:val="333333"/>
+        </w:rPr>
+        <w:t>Main Menus: custom “table views”. Segue like transition but don’t cover the whole page</w:t>
+      </w:r>
+    </w:p>
+    <w:p>
+      <w:pPr>
+        <w:rPr>
+          <w:rFonts w:asciiTheme="majorHAnsi" w:eastAsia="Times New Roman" w:hAnsiTheme="majorHAnsi" w:cs="Times New Roman"/>
+          <w:color w:val="333333"/>
+        </w:rPr>
+      </w:pPr>
     </w:p>
     <w:p>
       <w:pPr>
@@ -926,6 +1565,13 @@
         </w:rPr>
         <w:t xml:space="preserve"> </w:t>
       </w:r>
+      <w:r>
+        <w:rPr>
+          <w:rFonts w:asciiTheme="majorHAnsi" w:eastAsia="Times New Roman" w:hAnsiTheme="majorHAnsi" w:cs="Times New Roman"/>
+          <w:color w:val="333333"/>
+        </w:rPr>
+        <w:t xml:space="preserve">App: </w:t>
+      </w:r>
       <w:proofErr w:type="spellStart"/>
       <w:r>
         <w:rPr>
@@ -986,7 +1632,7 @@
           <w:rFonts w:asciiTheme="majorHAnsi" w:hAnsiTheme="majorHAnsi"/>
         </w:rPr>
         <w:tab/>
-        <w:t xml:space="preserve">Search Photo: Collection View controller </w:t>
+        <w:t xml:space="preserve">Search Photo: Collection View </w:t>
       </w:r>
     </w:p>
     <w:p>
@@ -1088,30 +1734,2103 @@
         <w:rPr>
           <w:rFonts w:asciiTheme="majorHAnsi" w:hAnsiTheme="majorHAnsi"/>
         </w:rPr>
-        <w:t xml:space="preserve"> select: segu</w:t>
+        <w:t xml:space="preserve"> select: segue </w:t>
+      </w:r>
+      <w:proofErr w:type="spellStart"/>
+      <w:r>
+        <w:rPr>
+          <w:rFonts w:asciiTheme="majorHAnsi" w:hAnsiTheme="majorHAnsi"/>
+        </w:rPr>
+        <w:t>navi</w:t>
+      </w:r>
+      <w:proofErr w:type="spellEnd"/>
+      <w:r>
+        <w:rPr>
+          <w:rFonts w:asciiTheme="majorHAnsi" w:hAnsiTheme="majorHAnsi"/>
+        </w:rPr>
+        <w:t xml:space="preserve"> push</w:t>
+      </w:r>
+    </w:p>
+    <w:p>
+      <w:pPr>
+        <w:rPr>
+          <w:rFonts w:asciiTheme="majorHAnsi" w:hAnsiTheme="majorHAnsi"/>
+        </w:rPr>
+      </w:pPr>
+    </w:p>
+    <w:p>
+      <w:pPr>
+        <w:rPr>
+          <w:rFonts w:asciiTheme="majorHAnsi" w:hAnsiTheme="majorHAnsi"/>
+        </w:rPr>
+      </w:pPr>
+      <w:r>
+        <w:rPr>
+          <w:rFonts w:asciiTheme="majorHAnsi" w:hAnsiTheme="majorHAnsi"/>
+        </w:rPr>
+        <w:t xml:space="preserve">App: </w:t>
+      </w:r>
+      <w:proofErr w:type="spellStart"/>
+      <w:r>
+        <w:rPr>
+          <w:rFonts w:asciiTheme="majorHAnsi" w:hAnsiTheme="majorHAnsi"/>
+        </w:rPr>
+        <w:t>Snapchat</w:t>
+      </w:r>
+      <w:proofErr w:type="spellEnd"/>
+      <w:r>
+        <w:rPr>
+          <w:rFonts w:asciiTheme="majorHAnsi" w:hAnsiTheme="majorHAnsi"/>
+        </w:rPr>
+        <w:t xml:space="preserve"> – Page Based App</w:t>
+      </w:r>
+    </w:p>
+    <w:p>
+      <w:pPr>
+        <w:rPr>
+          <w:rFonts w:asciiTheme="majorHAnsi" w:hAnsiTheme="majorHAnsi"/>
+        </w:rPr>
+      </w:pPr>
+      <w:r>
+        <w:rPr>
+          <w:rFonts w:asciiTheme="majorHAnsi" w:hAnsiTheme="majorHAnsi"/>
+        </w:rPr>
+        <w:tab/>
+        <w:t xml:space="preserve">Page View Controller utilizing segues </w:t>
+      </w:r>
+    </w:p>
+    <w:p>
+      <w:pPr>
+        <w:rPr>
+          <w:rFonts w:asciiTheme="majorHAnsi" w:hAnsiTheme="majorHAnsi"/>
+        </w:rPr>
+      </w:pPr>
+      <w:r>
+        <w:rPr>
+          <w:rFonts w:asciiTheme="majorHAnsi" w:hAnsiTheme="majorHAnsi"/>
+        </w:rPr>
+        <w:tab/>
+        <w:t xml:space="preserve">“Main Menu”: Modal Drop down </w:t>
+      </w:r>
+    </w:p>
+    <w:p>
+      <w:pPr>
+        <w:rPr>
+          <w:rFonts w:asciiTheme="majorHAnsi" w:hAnsiTheme="majorHAnsi"/>
+        </w:rPr>
+      </w:pPr>
+      <w:r>
+        <w:rPr>
+          <w:rFonts w:asciiTheme="majorHAnsi" w:hAnsiTheme="majorHAnsi"/>
+        </w:rPr>
+        <w:tab/>
+      </w:r>
+      <w:proofErr w:type="gramStart"/>
+      <w:r>
+        <w:rPr>
+          <w:rFonts w:asciiTheme="majorHAnsi" w:hAnsiTheme="majorHAnsi"/>
+        </w:rPr>
+        <w:t>Settings :</w:t>
+      </w:r>
+      <w:proofErr w:type="gramEnd"/>
+      <w:r>
+        <w:rPr>
+          <w:rFonts w:asciiTheme="majorHAnsi" w:hAnsiTheme="majorHAnsi"/>
+        </w:rPr>
+        <w:t xml:space="preserve"> View controller – </w:t>
+      </w:r>
+      <w:proofErr w:type="spellStart"/>
+      <w:r>
+        <w:rPr>
+          <w:rFonts w:asciiTheme="majorHAnsi" w:hAnsiTheme="majorHAnsi"/>
+        </w:rPr>
+        <w:t>navi</w:t>
+      </w:r>
+      <w:proofErr w:type="spellEnd"/>
+      <w:r>
+        <w:rPr>
+          <w:rFonts w:asciiTheme="majorHAnsi" w:hAnsiTheme="majorHAnsi"/>
+        </w:rPr>
+        <w:t xml:space="preserve"> push</w:t>
+      </w:r>
+    </w:p>
+    <w:p>
+      <w:pPr>
+        <w:rPr>
+          <w:rFonts w:asciiTheme="majorHAnsi" w:hAnsiTheme="majorHAnsi"/>
+        </w:rPr>
+      </w:pPr>
+      <w:r>
+        <w:rPr>
+          <w:rFonts w:asciiTheme="majorHAnsi" w:hAnsiTheme="majorHAnsi"/>
+        </w:rPr>
+        <w:tab/>
+        <w:t xml:space="preserve">Stories: Table </w:t>
+      </w:r>
+      <w:proofErr w:type="gramStart"/>
+      <w:r>
+        <w:rPr>
+          <w:rFonts w:asciiTheme="majorHAnsi" w:hAnsiTheme="majorHAnsi"/>
+        </w:rPr>
+        <w:t xml:space="preserve">view </w:t>
+      </w:r>
+      <w:r>
+        <w:rPr>
+          <w:rFonts w:asciiTheme="majorHAnsi" w:hAnsiTheme="majorHAnsi"/>
+        </w:rPr>
+        <w:t xml:space="preserve"> delegate</w:t>
+      </w:r>
+      <w:proofErr w:type="gramEnd"/>
+      <w:r>
+        <w:rPr>
+          <w:rFonts w:asciiTheme="majorHAnsi" w:hAnsiTheme="majorHAnsi"/>
+        </w:rPr>
+        <w:t xml:space="preserve"> / </w:t>
+      </w:r>
+      <w:proofErr w:type="spellStart"/>
+      <w:r>
+        <w:rPr>
+          <w:rFonts w:asciiTheme="majorHAnsi" w:hAnsiTheme="majorHAnsi"/>
+        </w:rPr>
+        <w:t>navi</w:t>
+      </w:r>
+      <w:proofErr w:type="spellEnd"/>
+      <w:r>
+        <w:rPr>
+          <w:rFonts w:asciiTheme="majorHAnsi" w:hAnsiTheme="majorHAnsi"/>
+        </w:rPr>
+        <w:t xml:space="preserve"> push to show stories </w:t>
+      </w:r>
+    </w:p>
+    <w:p>
+      <w:pPr>
+        <w:rPr>
+          <w:rFonts w:asciiTheme="majorHAnsi" w:hAnsiTheme="majorHAnsi"/>
+        </w:rPr>
+      </w:pPr>
+      <w:r>
+        <w:rPr>
+          <w:rFonts w:asciiTheme="majorHAnsi" w:hAnsiTheme="majorHAnsi"/>
+        </w:rPr>
+        <w:tab/>
+        <w:t xml:space="preserve">Discover: collection view </w:t>
+      </w:r>
+    </w:p>
+    <w:p>
+      <w:pPr>
+        <w:rPr>
+          <w:rFonts w:asciiTheme="majorHAnsi" w:hAnsiTheme="majorHAnsi"/>
+        </w:rPr>
+      </w:pPr>
+      <w:r>
+        <w:rPr>
+          <w:rFonts w:asciiTheme="majorHAnsi" w:hAnsiTheme="majorHAnsi"/>
+        </w:rPr>
+        <w:tab/>
+      </w:r>
+      <w:proofErr w:type="gramStart"/>
+      <w:r>
+        <w:rPr>
+          <w:rFonts w:asciiTheme="majorHAnsi" w:hAnsiTheme="majorHAnsi"/>
+        </w:rPr>
+        <w:t>Snaps :</w:t>
+      </w:r>
+      <w:proofErr w:type="gramEnd"/>
+      <w:r>
+        <w:rPr>
+          <w:rFonts w:asciiTheme="majorHAnsi" w:hAnsiTheme="majorHAnsi"/>
+        </w:rPr>
+        <w:t xml:space="preserve"> Table view – delegate </w:t>
+      </w:r>
+      <w:r>
+        <w:rPr>
+          <w:rFonts w:asciiTheme="majorHAnsi" w:hAnsiTheme="majorHAnsi"/>
+        </w:rPr>
+        <w:t xml:space="preserve">/ </w:t>
+      </w:r>
+      <w:proofErr w:type="spellStart"/>
+      <w:r>
+        <w:rPr>
+          <w:rFonts w:asciiTheme="majorHAnsi" w:hAnsiTheme="majorHAnsi"/>
+        </w:rPr>
+        <w:t>navi</w:t>
+      </w:r>
+      <w:proofErr w:type="spellEnd"/>
+      <w:r>
+        <w:rPr>
+          <w:rFonts w:asciiTheme="majorHAnsi" w:hAnsiTheme="majorHAnsi"/>
+        </w:rPr>
+        <w:t xml:space="preserve"> push</w:t>
+      </w:r>
+      <w:r>
+        <w:rPr>
+          <w:rFonts w:asciiTheme="majorHAnsi" w:hAnsiTheme="majorHAnsi"/>
+        </w:rPr>
+        <w:t xml:space="preserve"> to show snaps</w:t>
+      </w:r>
+    </w:p>
+    <w:p>
+      <w:pPr>
+        <w:rPr>
+          <w:rFonts w:asciiTheme="majorHAnsi" w:hAnsiTheme="majorHAnsi"/>
+        </w:rPr>
+      </w:pPr>
+    </w:p>
+    <w:p>
+      <w:pPr>
+        <w:rPr>
+          <w:rFonts w:asciiTheme="majorHAnsi" w:hAnsiTheme="majorHAnsi"/>
+        </w:rPr>
+      </w:pPr>
+      <w:r>
+        <w:rPr>
+          <w:rFonts w:asciiTheme="majorHAnsi" w:hAnsiTheme="majorHAnsi"/>
+        </w:rPr>
+        <w:t>App: Calendar – Paged Based App</w:t>
+      </w:r>
+    </w:p>
+    <w:p>
+      <w:pPr>
+        <w:rPr>
+          <w:rFonts w:asciiTheme="majorHAnsi" w:hAnsiTheme="majorHAnsi"/>
+        </w:rPr>
+      </w:pPr>
+      <w:r>
+        <w:rPr>
+          <w:rFonts w:asciiTheme="majorHAnsi" w:hAnsiTheme="majorHAnsi"/>
+        </w:rPr>
+        <w:tab/>
+        <w:t>Embedded Collection Views</w:t>
+      </w:r>
+    </w:p>
+    <w:p>
+      <w:pPr>
+        <w:rPr>
+          <w:rFonts w:asciiTheme="majorHAnsi" w:hAnsiTheme="majorHAnsi"/>
+        </w:rPr>
+      </w:pPr>
+      <w:r>
+        <w:rPr>
+          <w:rFonts w:asciiTheme="majorHAnsi" w:hAnsiTheme="majorHAnsi"/>
+        </w:rPr>
+        <w:tab/>
+        <w:t xml:space="preserve">Add Event: Modal / </w:t>
+      </w:r>
+      <w:proofErr w:type="spellStart"/>
+      <w:r>
+        <w:rPr>
+          <w:rFonts w:asciiTheme="majorHAnsi" w:hAnsiTheme="majorHAnsi"/>
+        </w:rPr>
+        <w:t>tableview</w:t>
+      </w:r>
+      <w:proofErr w:type="spellEnd"/>
+      <w:r>
+        <w:rPr>
+          <w:rFonts w:asciiTheme="majorHAnsi" w:hAnsiTheme="majorHAnsi"/>
+        </w:rPr>
+        <w:t xml:space="preserve"> </w:t>
+      </w:r>
+    </w:p>
+    <w:p>
+      <w:pPr>
+        <w:rPr>
+          <w:rFonts w:asciiTheme="majorHAnsi" w:hAnsiTheme="majorHAnsi"/>
+        </w:rPr>
+      </w:pPr>
+      <w:r>
+        <w:rPr>
+          <w:rFonts w:asciiTheme="majorHAnsi" w:hAnsiTheme="majorHAnsi"/>
+        </w:rPr>
+        <w:tab/>
+        <w:t>Search: modal drop down</w:t>
+      </w:r>
+    </w:p>
+    <w:p>
+      <w:pPr>
+        <w:rPr>
+          <w:rFonts w:asciiTheme="majorHAnsi" w:hAnsiTheme="majorHAnsi"/>
+        </w:rPr>
+      </w:pPr>
+      <w:r>
+        <w:rPr>
+          <w:rFonts w:asciiTheme="majorHAnsi" w:hAnsiTheme="majorHAnsi"/>
+        </w:rPr>
+        <w:tab/>
+        <w:t xml:space="preserve">Inbox: modal via segue table view </w:t>
+      </w:r>
+    </w:p>
+    <w:p>
+      <w:pPr>
+        <w:rPr>
+          <w:rFonts w:asciiTheme="majorHAnsi" w:hAnsiTheme="majorHAnsi"/>
+        </w:rPr>
+      </w:pPr>
+      <w:r>
+        <w:rPr>
+          <w:rFonts w:asciiTheme="majorHAnsi" w:hAnsiTheme="majorHAnsi"/>
+        </w:rPr>
+        <w:tab/>
+        <w:t xml:space="preserve">Calendar: modal via segue table view </w:t>
+      </w:r>
+    </w:p>
+    <w:p>
+      <w:pPr>
+        <w:rPr>
+          <w:rFonts w:asciiTheme="majorHAnsi" w:hAnsiTheme="majorHAnsi"/>
+        </w:rPr>
+      </w:pPr>
+      <w:r>
+        <w:rPr>
+          <w:rFonts w:asciiTheme="majorHAnsi" w:hAnsiTheme="majorHAnsi"/>
+        </w:rPr>
+        <w:tab/>
+      </w:r>
+      <w:r>
+        <w:rPr>
+          <w:rFonts w:asciiTheme="majorHAnsi" w:hAnsiTheme="majorHAnsi"/>
+        </w:rPr>
+        <w:t xml:space="preserve">App: </w:t>
+      </w:r>
+      <w:proofErr w:type="spellStart"/>
+      <w:r>
+        <w:rPr>
+          <w:rFonts w:asciiTheme="majorHAnsi" w:hAnsiTheme="majorHAnsi"/>
+        </w:rPr>
+        <w:t>Frontback</w:t>
+      </w:r>
+      <w:proofErr w:type="spellEnd"/>
+      <w:r>
+        <w:rPr>
+          <w:rFonts w:asciiTheme="majorHAnsi" w:hAnsiTheme="majorHAnsi"/>
+        </w:rPr>
+        <w:t xml:space="preserve"> – Page Based App</w:t>
+      </w:r>
+    </w:p>
+    <w:p>
+      <w:pPr>
+        <w:rPr>
+          <w:rFonts w:asciiTheme="majorHAnsi" w:hAnsiTheme="majorHAnsi"/>
+        </w:rPr>
+      </w:pPr>
+      <w:r>
+        <w:rPr>
+          <w:rFonts w:asciiTheme="majorHAnsi" w:hAnsiTheme="majorHAnsi"/>
+        </w:rPr>
+        <w:tab/>
+      </w:r>
+      <w:r>
+        <w:rPr>
+          <w:rFonts w:asciiTheme="majorHAnsi" w:hAnsiTheme="majorHAnsi"/>
+        </w:rPr>
+        <w:tab/>
+      </w:r>
+      <w:r>
+        <w:rPr>
+          <w:rFonts w:asciiTheme="majorHAnsi" w:hAnsiTheme="majorHAnsi"/>
+        </w:rPr>
+        <w:t>Home</w:t>
+      </w:r>
+      <w:r>
+        <w:rPr>
+          <w:rFonts w:asciiTheme="majorHAnsi" w:hAnsiTheme="majorHAnsi"/>
+        </w:rPr>
+        <w:t xml:space="preserve">: Custom table </w:t>
+      </w:r>
+      <w:proofErr w:type="gramStart"/>
+      <w:r>
+        <w:rPr>
+          <w:rFonts w:asciiTheme="majorHAnsi" w:hAnsiTheme="majorHAnsi"/>
+        </w:rPr>
+        <w:t>view ,</w:t>
+      </w:r>
+      <w:proofErr w:type="gramEnd"/>
+      <w:r>
+        <w:rPr>
+          <w:rFonts w:asciiTheme="majorHAnsi" w:hAnsiTheme="majorHAnsi"/>
+        </w:rPr>
+        <w:t xml:space="preserve"> segue scrolling? </w:t>
+      </w:r>
+    </w:p>
+    <w:p>
+      <w:pPr>
+        <w:rPr>
+          <w:rFonts w:asciiTheme="majorHAnsi" w:hAnsiTheme="majorHAnsi"/>
+        </w:rPr>
+      </w:pPr>
+      <w:r>
+        <w:rPr>
+          <w:rFonts w:asciiTheme="majorHAnsi" w:hAnsiTheme="majorHAnsi"/>
+        </w:rPr>
+        <w:tab/>
+      </w:r>
+      <w:r>
+        <w:rPr>
+          <w:rFonts w:asciiTheme="majorHAnsi" w:hAnsiTheme="majorHAnsi"/>
+        </w:rPr>
+        <w:tab/>
+      </w:r>
+      <w:r>
+        <w:rPr>
+          <w:rFonts w:asciiTheme="majorHAnsi" w:hAnsiTheme="majorHAnsi"/>
+        </w:rPr>
+        <w:tab/>
+        <w:t>Smi</w:t>
+      </w:r>
+      <w:r>
+        <w:rPr>
+          <w:rFonts w:asciiTheme="majorHAnsi" w:hAnsiTheme="majorHAnsi"/>
+        </w:rPr>
+        <w:t>le Face: segue to custom modal view</w:t>
+      </w:r>
+    </w:p>
+    <w:p>
+      <w:pPr>
+        <w:rPr>
+          <w:rFonts w:asciiTheme="majorHAnsi" w:hAnsiTheme="majorHAnsi"/>
+        </w:rPr>
+      </w:pPr>
+      <w:r>
+        <w:rPr>
+          <w:rFonts w:asciiTheme="majorHAnsi" w:hAnsiTheme="majorHAnsi"/>
+        </w:rPr>
+        <w:tab/>
+      </w:r>
+      <w:r>
+        <w:rPr>
+          <w:rFonts w:asciiTheme="majorHAnsi" w:hAnsiTheme="majorHAnsi"/>
+        </w:rPr>
+        <w:tab/>
+      </w:r>
+      <w:r>
+        <w:rPr>
+          <w:rFonts w:asciiTheme="majorHAnsi" w:hAnsiTheme="majorHAnsi"/>
+        </w:rPr>
+        <w:tab/>
+        <w:t xml:space="preserve">Me: view controller, single </w:t>
+      </w:r>
+      <w:proofErr w:type="gramStart"/>
+      <w:r>
+        <w:rPr>
+          <w:rFonts w:asciiTheme="majorHAnsi" w:hAnsiTheme="majorHAnsi"/>
+        </w:rPr>
+        <w:t>view segue</w:t>
+      </w:r>
+      <w:proofErr w:type="gramEnd"/>
+      <w:r>
+        <w:rPr>
+          <w:rFonts w:asciiTheme="majorHAnsi" w:hAnsiTheme="majorHAnsi"/>
+        </w:rPr>
+        <w:t xml:space="preserve"> </w:t>
+      </w:r>
+    </w:p>
+    <w:p>
+      <w:pPr>
+        <w:rPr>
+          <w:rFonts w:asciiTheme="majorHAnsi" w:hAnsiTheme="majorHAnsi"/>
+        </w:rPr>
+      </w:pPr>
+      <w:r>
+        <w:rPr>
+          <w:rFonts w:asciiTheme="majorHAnsi" w:hAnsiTheme="majorHAnsi"/>
+        </w:rPr>
+        <w:tab/>
+      </w:r>
+      <w:r>
+        <w:rPr>
+          <w:rFonts w:asciiTheme="majorHAnsi" w:hAnsiTheme="majorHAnsi"/>
+        </w:rPr>
+        <w:tab/>
+        <w:t>Main Menu:</w:t>
+      </w:r>
+      <w:r>
+        <w:rPr>
+          <w:rFonts w:asciiTheme="majorHAnsi" w:hAnsiTheme="majorHAnsi"/>
+        </w:rPr>
+        <w:t xml:space="preserve"> modal w/ slight animation</w:t>
+      </w:r>
+    </w:p>
+    <w:p>
+      <w:pPr>
+        <w:rPr>
+          <w:rFonts w:asciiTheme="majorHAnsi" w:hAnsiTheme="majorHAnsi"/>
+        </w:rPr>
+      </w:pPr>
+      <w:r>
+        <w:rPr>
+          <w:rFonts w:asciiTheme="majorHAnsi" w:hAnsiTheme="majorHAnsi"/>
+        </w:rPr>
+        <w:tab/>
+      </w:r>
+      <w:r>
+        <w:rPr>
+          <w:rFonts w:asciiTheme="majorHAnsi" w:hAnsiTheme="majorHAnsi"/>
+        </w:rPr>
+        <w:tab/>
+      </w:r>
+      <w:r>
+        <w:rPr>
+          <w:rFonts w:asciiTheme="majorHAnsi" w:hAnsiTheme="majorHAnsi"/>
+        </w:rPr>
+        <w:tab/>
+        <w:t>Notifications: Custom tab view</w:t>
+      </w:r>
+      <w:r>
+        <w:rPr>
+          <w:rFonts w:asciiTheme="majorHAnsi" w:hAnsiTheme="majorHAnsi"/>
+        </w:rPr>
+        <w:t>. View Controller (</w:t>
+      </w:r>
+      <w:proofErr w:type="spellStart"/>
+      <w:r>
+        <w:rPr>
+          <w:rFonts w:asciiTheme="majorHAnsi" w:hAnsiTheme="majorHAnsi"/>
+        </w:rPr>
+        <w:t>navi</w:t>
+      </w:r>
+      <w:proofErr w:type="spellEnd"/>
+      <w:r>
+        <w:rPr>
+          <w:rFonts w:asciiTheme="majorHAnsi" w:hAnsiTheme="majorHAnsi"/>
+        </w:rPr>
+        <w:t xml:space="preserve"> push)</w:t>
+      </w:r>
+    </w:p>
+    <w:p>
+      <w:pPr>
+        <w:rPr>
+          <w:rFonts w:asciiTheme="majorHAnsi" w:hAnsiTheme="majorHAnsi"/>
+        </w:rPr>
+      </w:pPr>
+      <w:r>
+        <w:rPr>
+          <w:rFonts w:asciiTheme="majorHAnsi" w:hAnsiTheme="majorHAnsi"/>
+        </w:rPr>
+        <w:tab/>
+      </w:r>
+      <w:r>
+        <w:rPr>
+          <w:rFonts w:asciiTheme="majorHAnsi" w:hAnsiTheme="majorHAnsi"/>
+        </w:rPr>
+        <w:tab/>
+      </w:r>
+      <w:r>
+        <w:rPr>
+          <w:rFonts w:asciiTheme="majorHAnsi" w:hAnsiTheme="majorHAnsi"/>
+        </w:rPr>
+        <w:tab/>
+        <w:t>Explore: Table View Controller (</w:t>
+      </w:r>
+      <w:proofErr w:type="spellStart"/>
+      <w:r>
+        <w:rPr>
+          <w:rFonts w:asciiTheme="majorHAnsi" w:hAnsiTheme="majorHAnsi"/>
+        </w:rPr>
+        <w:t>navi</w:t>
+      </w:r>
+      <w:proofErr w:type="spellEnd"/>
+      <w:r>
+        <w:rPr>
+          <w:rFonts w:asciiTheme="majorHAnsi" w:hAnsiTheme="majorHAnsi"/>
+        </w:rPr>
+        <w:t xml:space="preserve"> push)</w:t>
+      </w:r>
+    </w:p>
+    <w:p>
+      <w:pPr>
+        <w:rPr>
+          <w:rFonts w:asciiTheme="majorHAnsi" w:hAnsiTheme="majorHAnsi"/>
+        </w:rPr>
+      </w:pPr>
+      <w:r>
+        <w:rPr>
+          <w:rFonts w:asciiTheme="majorHAnsi" w:hAnsiTheme="majorHAnsi"/>
+        </w:rPr>
+        <w:tab/>
+      </w:r>
+      <w:r>
+        <w:rPr>
+          <w:rFonts w:asciiTheme="majorHAnsi" w:hAnsiTheme="majorHAnsi"/>
+        </w:rPr>
+        <w:tab/>
+      </w:r>
+      <w:r>
+        <w:rPr>
+          <w:rFonts w:asciiTheme="majorHAnsi" w:hAnsiTheme="majorHAnsi"/>
+        </w:rPr>
+        <w:tab/>
+      </w:r>
+      <w:r>
+        <w:rPr>
+          <w:rFonts w:asciiTheme="majorHAnsi" w:hAnsiTheme="majorHAnsi"/>
+        </w:rPr>
+        <w:tab/>
+        <w:t>Buttons within section- segue back to custom table view</w:t>
+      </w:r>
+    </w:p>
+    <w:p>
+      <w:pPr>
+        <w:rPr>
+          <w:rFonts w:asciiTheme="majorHAnsi" w:hAnsiTheme="majorHAnsi"/>
+        </w:rPr>
+      </w:pPr>
+      <w:r>
+        <w:rPr>
+          <w:rFonts w:asciiTheme="majorHAnsi" w:hAnsiTheme="majorHAnsi"/>
+        </w:rPr>
+        <w:tab/>
+      </w:r>
+      <w:r>
+        <w:rPr>
+          <w:rFonts w:asciiTheme="majorHAnsi" w:hAnsiTheme="majorHAnsi"/>
+        </w:rPr>
+        <w:tab/>
+      </w:r>
+      <w:r>
+        <w:rPr>
+          <w:rFonts w:asciiTheme="majorHAnsi" w:hAnsiTheme="majorHAnsi"/>
+        </w:rPr>
+        <w:tab/>
+        <w:t xml:space="preserve">Search: custom tab view: view controller (modal or segue) </w:t>
+      </w:r>
+    </w:p>
+    <w:p>
+      <w:pPr>
+        <w:rPr>
+          <w:rFonts w:asciiTheme="majorHAnsi" w:hAnsiTheme="majorHAnsi"/>
+        </w:rPr>
+      </w:pPr>
+    </w:p>
+    <w:p>
+      <w:pPr>
+        <w:rPr>
+          <w:rFonts w:asciiTheme="majorHAnsi" w:hAnsiTheme="majorHAnsi"/>
+        </w:rPr>
+      </w:pPr>
+      <w:r>
+        <w:rPr>
+          <w:rFonts w:asciiTheme="majorHAnsi" w:hAnsiTheme="majorHAnsi"/>
+        </w:rPr>
+        <w:tab/>
+        <w:t>App: Sol Train</w:t>
+      </w:r>
+      <w:r>
+        <w:rPr>
+          <w:rFonts w:asciiTheme="majorHAnsi" w:hAnsiTheme="majorHAnsi"/>
+        </w:rPr>
+        <w:t xml:space="preserve"> – Page Based App</w:t>
+      </w:r>
+    </w:p>
+    <w:p>
+      <w:pPr>
+        <w:rPr>
+          <w:rFonts w:asciiTheme="majorHAnsi" w:hAnsiTheme="majorHAnsi"/>
+        </w:rPr>
+      </w:pPr>
+      <w:r>
+        <w:rPr>
+          <w:rFonts w:asciiTheme="majorHAnsi" w:hAnsiTheme="majorHAnsi"/>
+        </w:rPr>
+        <w:tab/>
+      </w:r>
+      <w:r>
+        <w:rPr>
+          <w:rFonts w:asciiTheme="majorHAnsi" w:hAnsiTheme="majorHAnsi"/>
+        </w:rPr>
+        <w:tab/>
+        <w:t xml:space="preserve">Home: Table view </w:t>
+      </w:r>
+    </w:p>
+    <w:p>
+      <w:pPr>
+        <w:rPr>
+          <w:rFonts w:asciiTheme="majorHAnsi" w:hAnsiTheme="majorHAnsi"/>
+        </w:rPr>
+      </w:pPr>
+      <w:r>
+        <w:rPr>
+          <w:rFonts w:asciiTheme="majorHAnsi" w:hAnsiTheme="majorHAnsi"/>
+        </w:rPr>
+        <w:tab/>
+      </w:r>
+      <w:r>
+        <w:rPr>
+          <w:rFonts w:asciiTheme="majorHAnsi" w:hAnsiTheme="majorHAnsi"/>
+        </w:rPr>
+        <w:tab/>
+      </w:r>
+      <w:r>
+        <w:rPr>
+          <w:rFonts w:asciiTheme="majorHAnsi" w:hAnsiTheme="majorHAnsi"/>
+        </w:rPr>
+        <w:tab/>
+        <w:t>Train Position: Modal</w:t>
+      </w:r>
+    </w:p>
+    <w:p>
+      <w:pPr>
+        <w:rPr>
+          <w:rFonts w:asciiTheme="majorHAnsi" w:hAnsiTheme="majorHAnsi"/>
+        </w:rPr>
+      </w:pPr>
+      <w:r>
+        <w:rPr>
+          <w:rFonts w:asciiTheme="majorHAnsi" w:hAnsiTheme="majorHAnsi"/>
+        </w:rPr>
+        <w:tab/>
+      </w:r>
+      <w:r>
+        <w:rPr>
+          <w:rFonts w:asciiTheme="majorHAnsi" w:hAnsiTheme="majorHAnsi"/>
+        </w:rPr>
+        <w:tab/>
+      </w:r>
+      <w:r>
+        <w:rPr>
+          <w:rFonts w:asciiTheme="majorHAnsi" w:hAnsiTheme="majorHAnsi"/>
+        </w:rPr>
+        <w:tab/>
+        <w:t>Settings: table view (</w:t>
+      </w:r>
+      <w:proofErr w:type="spellStart"/>
+      <w:r>
+        <w:rPr>
+          <w:rFonts w:asciiTheme="majorHAnsi" w:hAnsiTheme="majorHAnsi"/>
+        </w:rPr>
+        <w:t>navi</w:t>
+      </w:r>
+      <w:proofErr w:type="spellEnd"/>
+      <w:r>
+        <w:rPr>
+          <w:rFonts w:asciiTheme="majorHAnsi" w:hAnsiTheme="majorHAnsi"/>
+        </w:rPr>
+        <w:t xml:space="preserve"> push)</w:t>
+      </w:r>
+    </w:p>
+    <w:p>
+      <w:pPr>
+        <w:rPr>
+          <w:rFonts w:asciiTheme="majorHAnsi" w:hAnsiTheme="majorHAnsi"/>
+        </w:rPr>
+      </w:pPr>
+      <w:r>
+        <w:rPr>
+          <w:rFonts w:asciiTheme="majorHAnsi" w:hAnsiTheme="majorHAnsi"/>
+        </w:rPr>
+        <w:tab/>
+      </w:r>
+      <w:r>
+        <w:rPr>
+          <w:rFonts w:asciiTheme="majorHAnsi" w:hAnsiTheme="majorHAnsi"/>
+        </w:rPr>
+        <w:tab/>
+      </w:r>
+      <w:r>
+        <w:rPr>
+          <w:rFonts w:asciiTheme="majorHAnsi" w:hAnsiTheme="majorHAnsi"/>
+        </w:rPr>
+        <w:tab/>
+      </w:r>
+      <w:r>
+        <w:rPr>
+          <w:rFonts w:asciiTheme="majorHAnsi" w:hAnsiTheme="majorHAnsi"/>
+        </w:rPr>
+        <w:tab/>
+        <w:t>Report: modal</w:t>
+      </w:r>
+      <w:r>
+        <w:rPr>
+          <w:rFonts w:asciiTheme="majorHAnsi" w:hAnsiTheme="majorHAnsi"/>
+        </w:rPr>
+        <w:t xml:space="preserve"> to email app</w:t>
+      </w:r>
+    </w:p>
+    <w:p>
+      <w:pPr>
+        <w:rPr>
+          <w:rFonts w:asciiTheme="majorHAnsi" w:hAnsiTheme="majorHAnsi"/>
+        </w:rPr>
+      </w:pPr>
+      <w:r>
+        <w:rPr>
+          <w:rFonts w:asciiTheme="majorHAnsi" w:hAnsiTheme="majorHAnsi"/>
+        </w:rPr>
+        <w:tab/>
+      </w:r>
+      <w:r>
+        <w:rPr>
+          <w:rFonts w:asciiTheme="majorHAnsi" w:hAnsiTheme="majorHAnsi"/>
+        </w:rPr>
+        <w:tab/>
+      </w:r>
+      <w:r>
+        <w:rPr>
+          <w:rFonts w:asciiTheme="majorHAnsi" w:hAnsiTheme="majorHAnsi"/>
+        </w:rPr>
+        <w:tab/>
+      </w:r>
+      <w:r>
+        <w:rPr>
+          <w:rFonts w:asciiTheme="majorHAnsi" w:hAnsiTheme="majorHAnsi"/>
+        </w:rPr>
+        <w:tab/>
+        <w:t xml:space="preserve">About: segue to table view </w:t>
+      </w:r>
+    </w:p>
+    <w:p>
+      <w:pPr>
+        <w:rPr>
+          <w:rFonts w:asciiTheme="majorHAnsi" w:hAnsiTheme="majorHAnsi"/>
+        </w:rPr>
+      </w:pPr>
+      <w:r>
+        <w:rPr>
+          <w:rFonts w:asciiTheme="majorHAnsi" w:hAnsiTheme="majorHAnsi"/>
+        </w:rPr>
+        <w:tab/>
+      </w:r>
+    </w:p>
+    <w:p>
+      <w:pPr>
+        <w:rPr>
+          <w:rFonts w:asciiTheme="majorHAnsi" w:hAnsiTheme="majorHAnsi"/>
+        </w:rPr>
+      </w:pPr>
+      <w:r>
+        <w:rPr>
+          <w:rFonts w:asciiTheme="majorHAnsi" w:hAnsiTheme="majorHAnsi"/>
+        </w:rPr>
+        <w:tab/>
+        <w:t>App: Chipotle – Tabbed App</w:t>
+      </w:r>
+    </w:p>
+    <w:p>
+      <w:pPr>
+        <w:rPr>
+          <w:rFonts w:asciiTheme="majorHAnsi" w:hAnsiTheme="majorHAnsi"/>
+        </w:rPr>
+      </w:pPr>
+      <w:r>
+        <w:rPr>
+          <w:rFonts w:asciiTheme="majorHAnsi" w:hAnsiTheme="majorHAnsi"/>
+        </w:rPr>
+        <w:tab/>
+      </w:r>
+      <w:r>
+        <w:rPr>
+          <w:rFonts w:asciiTheme="majorHAnsi" w:hAnsiTheme="majorHAnsi"/>
+        </w:rPr>
+        <w:tab/>
+        <w:t>Find: Table view</w:t>
+      </w:r>
+    </w:p>
+    <w:p>
+      <w:pPr>
+        <w:rPr>
+          <w:rFonts w:asciiTheme="majorHAnsi" w:hAnsiTheme="majorHAnsi"/>
+        </w:rPr>
+      </w:pPr>
+      <w:r>
+        <w:rPr>
+          <w:rFonts w:asciiTheme="majorHAnsi" w:hAnsiTheme="majorHAnsi"/>
+        </w:rPr>
+        <w:tab/>
+      </w:r>
+      <w:r>
+        <w:rPr>
+          <w:rFonts w:asciiTheme="majorHAnsi" w:hAnsiTheme="majorHAnsi"/>
+        </w:rPr>
+        <w:tab/>
+      </w:r>
+      <w:r>
+        <w:rPr>
+          <w:rFonts w:asciiTheme="majorHAnsi" w:hAnsiTheme="majorHAnsi"/>
+        </w:rPr>
+        <w:tab/>
+        <w:t>Locations: Segue to view controller (</w:t>
+      </w:r>
+      <w:proofErr w:type="spellStart"/>
+      <w:r>
+        <w:rPr>
+          <w:rFonts w:asciiTheme="majorHAnsi" w:hAnsiTheme="majorHAnsi"/>
+        </w:rPr>
+        <w:t>navi</w:t>
+      </w:r>
+      <w:proofErr w:type="spellEnd"/>
+      <w:r>
+        <w:rPr>
+          <w:rFonts w:asciiTheme="majorHAnsi" w:hAnsiTheme="majorHAnsi"/>
+        </w:rPr>
+        <w:t xml:space="preserve"> push)</w:t>
+      </w:r>
+    </w:p>
+    <w:p>
+      <w:pPr>
+        <w:rPr>
+          <w:rFonts w:asciiTheme="majorHAnsi" w:hAnsiTheme="majorHAnsi"/>
+        </w:rPr>
+      </w:pPr>
+      <w:r>
+        <w:rPr>
+          <w:rFonts w:asciiTheme="majorHAnsi" w:hAnsiTheme="majorHAnsi"/>
+        </w:rPr>
+        <w:tab/>
+      </w:r>
+      <w:r>
+        <w:rPr>
+          <w:rFonts w:asciiTheme="majorHAnsi" w:hAnsiTheme="majorHAnsi"/>
+        </w:rPr>
+        <w:tab/>
+      </w:r>
+      <w:r>
+        <w:rPr>
+          <w:rFonts w:asciiTheme="majorHAnsi" w:hAnsiTheme="majorHAnsi"/>
+        </w:rPr>
+        <w:tab/>
+        <w:t xml:space="preserve">Map Button: view control for </w:t>
+      </w:r>
+      <w:proofErr w:type="spellStart"/>
+      <w:r>
+        <w:rPr>
+          <w:rFonts w:asciiTheme="majorHAnsi" w:hAnsiTheme="majorHAnsi"/>
+        </w:rPr>
+        <w:t>mapkit</w:t>
+      </w:r>
+      <w:proofErr w:type="spellEnd"/>
+      <w:r>
+        <w:rPr>
+          <w:rFonts w:asciiTheme="majorHAnsi" w:hAnsiTheme="majorHAnsi"/>
+        </w:rPr>
+        <w:t xml:space="preserve"> </w:t>
+      </w:r>
+    </w:p>
+    <w:p>
+      <w:pPr>
+        <w:rPr>
+          <w:rFonts w:asciiTheme="majorHAnsi" w:hAnsiTheme="majorHAnsi"/>
+        </w:rPr>
+      </w:pPr>
+      <w:r>
+        <w:rPr>
+          <w:rFonts w:asciiTheme="majorHAnsi" w:hAnsiTheme="majorHAnsi"/>
+        </w:rPr>
+        <w:tab/>
+      </w:r>
+      <w:r>
+        <w:rPr>
+          <w:rFonts w:asciiTheme="majorHAnsi" w:hAnsiTheme="majorHAnsi"/>
+        </w:rPr>
+        <w:tab/>
+        <w:t>Order: View Control</w:t>
+      </w:r>
+    </w:p>
+    <w:p>
+      <w:pPr>
+        <w:rPr>
+          <w:rFonts w:asciiTheme="majorHAnsi" w:hAnsiTheme="majorHAnsi"/>
+        </w:rPr>
+      </w:pPr>
+      <w:r>
+        <w:rPr>
+          <w:rFonts w:asciiTheme="majorHAnsi" w:hAnsiTheme="majorHAnsi"/>
+        </w:rPr>
+        <w:tab/>
+      </w:r>
+      <w:r>
+        <w:rPr>
+          <w:rFonts w:asciiTheme="majorHAnsi" w:hAnsiTheme="majorHAnsi"/>
+        </w:rPr>
+        <w:tab/>
+      </w:r>
+      <w:r>
+        <w:rPr>
+          <w:rFonts w:asciiTheme="majorHAnsi" w:hAnsiTheme="majorHAnsi"/>
+        </w:rPr>
+        <w:tab/>
+        <w:t>Call: Modal to call number</w:t>
+      </w:r>
+    </w:p>
+    <w:p>
+      <w:pPr>
+        <w:rPr>
+          <w:rFonts w:asciiTheme="majorHAnsi" w:hAnsiTheme="majorHAnsi"/>
+        </w:rPr>
+      </w:pPr>
+      <w:r>
+        <w:rPr>
+          <w:rFonts w:asciiTheme="majorHAnsi" w:hAnsiTheme="majorHAnsi"/>
+        </w:rPr>
+        <w:tab/>
+      </w:r>
+      <w:r>
+        <w:rPr>
+          <w:rFonts w:asciiTheme="majorHAnsi" w:hAnsiTheme="majorHAnsi"/>
+        </w:rPr>
+        <w:tab/>
+      </w:r>
+      <w:r>
+        <w:rPr>
+          <w:rFonts w:asciiTheme="majorHAnsi" w:hAnsiTheme="majorHAnsi"/>
+        </w:rPr>
+        <w:tab/>
+        <w:t xml:space="preserve">Map: Segue to map view controller </w:t>
+      </w:r>
+    </w:p>
+    <w:p>
+      <w:pPr>
+        <w:rPr>
+          <w:rFonts w:asciiTheme="majorHAnsi" w:hAnsiTheme="majorHAnsi"/>
+        </w:rPr>
+      </w:pPr>
+      <w:r>
+        <w:rPr>
+          <w:rFonts w:asciiTheme="majorHAnsi" w:hAnsiTheme="majorHAnsi"/>
+        </w:rPr>
+        <w:tab/>
+      </w:r>
+    </w:p>
+    <w:p>
+      <w:pPr>
+        <w:rPr>
+          <w:rFonts w:asciiTheme="majorHAnsi" w:hAnsiTheme="majorHAnsi"/>
+        </w:rPr>
+      </w:pPr>
+      <w:r>
+        <w:rPr>
+          <w:rFonts w:asciiTheme="majorHAnsi" w:hAnsiTheme="majorHAnsi"/>
+        </w:rPr>
+        <w:tab/>
+        <w:t>App: Drop Box – Tabbed App</w:t>
+      </w:r>
+    </w:p>
+    <w:p>
+      <w:pPr>
+        <w:rPr>
+          <w:rFonts w:asciiTheme="majorHAnsi" w:hAnsiTheme="majorHAnsi"/>
+        </w:rPr>
+      </w:pPr>
+      <w:r>
+        <w:rPr>
+          <w:rFonts w:asciiTheme="majorHAnsi" w:hAnsiTheme="majorHAnsi"/>
+        </w:rPr>
+        <w:tab/>
+      </w:r>
+      <w:r>
+        <w:rPr>
+          <w:rFonts w:asciiTheme="majorHAnsi" w:hAnsiTheme="majorHAnsi"/>
+        </w:rPr>
+        <w:tab/>
+        <w:t>Files: Table View (</w:t>
+      </w:r>
+      <w:proofErr w:type="spellStart"/>
+      <w:r>
+        <w:rPr>
+          <w:rFonts w:asciiTheme="majorHAnsi" w:hAnsiTheme="majorHAnsi"/>
+        </w:rPr>
+        <w:t>navi</w:t>
+      </w:r>
+      <w:proofErr w:type="spellEnd"/>
+      <w:r>
+        <w:rPr>
+          <w:rFonts w:asciiTheme="majorHAnsi" w:hAnsiTheme="majorHAnsi"/>
+        </w:rPr>
+        <w:t xml:space="preserve"> push) segue </w:t>
+      </w:r>
+    </w:p>
+    <w:p>
+      <w:pPr>
+        <w:rPr>
+          <w:rFonts w:asciiTheme="majorHAnsi" w:hAnsiTheme="majorHAnsi"/>
+        </w:rPr>
+      </w:pPr>
+      <w:r>
+        <w:rPr>
+          <w:rFonts w:asciiTheme="majorHAnsi" w:hAnsiTheme="majorHAnsi"/>
+        </w:rPr>
+        <w:tab/>
+      </w:r>
+      <w:r>
+        <w:rPr>
+          <w:rFonts w:asciiTheme="majorHAnsi" w:hAnsiTheme="majorHAnsi"/>
+        </w:rPr>
+        <w:tab/>
+      </w:r>
+      <w:r>
+        <w:rPr>
+          <w:rFonts w:asciiTheme="majorHAnsi" w:hAnsiTheme="majorHAnsi"/>
+        </w:rPr>
+        <w:tab/>
+        <w:t xml:space="preserve">Folder: ^repeat </w:t>
+      </w:r>
+    </w:p>
+    <w:p>
+      <w:pPr>
+        <w:rPr>
+          <w:rFonts w:asciiTheme="majorHAnsi" w:hAnsiTheme="majorHAnsi"/>
+        </w:rPr>
+      </w:pPr>
+      <w:r>
+        <w:rPr>
+          <w:rFonts w:asciiTheme="majorHAnsi" w:hAnsiTheme="majorHAnsi"/>
+        </w:rPr>
+        <w:tab/>
+      </w:r>
+      <w:r>
+        <w:rPr>
+          <w:rFonts w:asciiTheme="majorHAnsi" w:hAnsiTheme="majorHAnsi"/>
+        </w:rPr>
+        <w:tab/>
+      </w:r>
+      <w:r>
+        <w:rPr>
+          <w:rFonts w:asciiTheme="majorHAnsi" w:hAnsiTheme="majorHAnsi"/>
+        </w:rPr>
+        <w:tab/>
+        <w:t>Files Menu Button: Modal drop down</w:t>
+      </w:r>
+    </w:p>
+    <w:p>
+      <w:pPr>
+        <w:rPr>
+          <w:rFonts w:asciiTheme="majorHAnsi" w:hAnsiTheme="majorHAnsi"/>
+        </w:rPr>
+      </w:pPr>
+      <w:r>
+        <w:rPr>
+          <w:rFonts w:asciiTheme="majorHAnsi" w:hAnsiTheme="majorHAnsi"/>
+        </w:rPr>
+        <w:tab/>
+      </w:r>
+      <w:r>
+        <w:rPr>
+          <w:rFonts w:asciiTheme="majorHAnsi" w:hAnsiTheme="majorHAnsi"/>
+        </w:rPr>
+        <w:tab/>
+        <w:t xml:space="preserve">Photos: Table </w:t>
+      </w:r>
+      <w:proofErr w:type="gramStart"/>
+      <w:r>
+        <w:rPr>
+          <w:rFonts w:asciiTheme="majorHAnsi" w:hAnsiTheme="majorHAnsi"/>
+        </w:rPr>
+        <w:t>/  Collections</w:t>
+      </w:r>
+      <w:proofErr w:type="gramEnd"/>
+      <w:r>
+        <w:rPr>
+          <w:rFonts w:asciiTheme="majorHAnsi" w:hAnsiTheme="majorHAnsi"/>
+        </w:rPr>
+        <w:t xml:space="preserve"> view</w:t>
+      </w:r>
+    </w:p>
+    <w:p>
+      <w:pPr>
+        <w:rPr>
+          <w:rFonts w:asciiTheme="majorHAnsi" w:hAnsiTheme="majorHAnsi"/>
+        </w:rPr>
+      </w:pPr>
+      <w:r>
+        <w:rPr>
+          <w:rFonts w:asciiTheme="majorHAnsi" w:hAnsiTheme="majorHAnsi"/>
+        </w:rPr>
+        <w:tab/>
+      </w:r>
+      <w:r>
+        <w:rPr>
+          <w:rFonts w:asciiTheme="majorHAnsi" w:hAnsiTheme="majorHAnsi"/>
+        </w:rPr>
+        <w:tab/>
+        <w:t>Settings: Table View</w:t>
+      </w:r>
+      <w:r>
+        <w:rPr>
+          <w:rFonts w:asciiTheme="majorHAnsi" w:hAnsiTheme="majorHAnsi"/>
+        </w:rPr>
+        <w:t xml:space="preserve"> using segues (</w:t>
+      </w:r>
+      <w:proofErr w:type="spellStart"/>
+      <w:r>
+        <w:rPr>
+          <w:rFonts w:asciiTheme="majorHAnsi" w:hAnsiTheme="majorHAnsi"/>
+        </w:rPr>
+        <w:t>navi</w:t>
+      </w:r>
+      <w:proofErr w:type="spellEnd"/>
+      <w:r>
+        <w:rPr>
+          <w:rFonts w:asciiTheme="majorHAnsi" w:hAnsiTheme="majorHAnsi"/>
+        </w:rPr>
+        <w:t xml:space="preserve"> push)</w:t>
+      </w:r>
+    </w:p>
+    <w:p>
+      <w:pPr>
+        <w:rPr>
+          <w:rFonts w:asciiTheme="majorHAnsi" w:hAnsiTheme="majorHAnsi"/>
+        </w:rPr>
+      </w:pPr>
+      <w:r>
+        <w:rPr>
+          <w:rFonts w:asciiTheme="majorHAnsi" w:hAnsiTheme="majorHAnsi"/>
+        </w:rPr>
+        <w:tab/>
+      </w:r>
+    </w:p>
+    <w:p>
+      <w:pPr>
+        <w:rPr>
+          <w:rFonts w:asciiTheme="majorHAnsi" w:hAnsiTheme="majorHAnsi"/>
+        </w:rPr>
+      </w:pPr>
+      <w:r>
+        <w:rPr>
+          <w:rFonts w:asciiTheme="majorHAnsi" w:hAnsiTheme="majorHAnsi"/>
+        </w:rPr>
+        <w:tab/>
+      </w:r>
+      <w:r>
+        <w:rPr>
+          <w:rFonts w:asciiTheme="majorHAnsi" w:hAnsiTheme="majorHAnsi"/>
+        </w:rPr>
+        <w:t>App: Bounce</w:t>
+      </w:r>
+      <w:r>
+        <w:rPr>
+          <w:rFonts w:asciiTheme="majorHAnsi" w:hAnsiTheme="majorHAnsi"/>
+        </w:rPr>
+        <w:t xml:space="preserve"> – Page based or single view</w:t>
+      </w:r>
+      <w:r>
+        <w:rPr>
+          <w:rFonts w:asciiTheme="majorHAnsi" w:hAnsiTheme="majorHAnsi"/>
+        </w:rPr>
+        <w:t xml:space="preserve"> </w:t>
+      </w:r>
+    </w:p>
+    <w:p>
+      <w:pPr>
+        <w:rPr>
+          <w:rFonts w:asciiTheme="majorHAnsi" w:hAnsiTheme="majorHAnsi"/>
+        </w:rPr>
+      </w:pPr>
+      <w:r>
+        <w:rPr>
+          <w:rFonts w:asciiTheme="majorHAnsi" w:hAnsiTheme="majorHAnsi"/>
+        </w:rPr>
+        <w:tab/>
+      </w:r>
+      <w:r>
+        <w:rPr>
+          <w:rFonts w:asciiTheme="majorHAnsi" w:hAnsiTheme="majorHAnsi"/>
+        </w:rPr>
+        <w:tab/>
+        <w:t xml:space="preserve">Scoreboard: Modal with table view </w:t>
+      </w:r>
+    </w:p>
+    <w:p>
+      <w:pPr>
+        <w:rPr>
+          <w:rFonts w:asciiTheme="majorHAnsi" w:hAnsiTheme="majorHAnsi"/>
+        </w:rPr>
+      </w:pPr>
+      <w:r>
+        <w:rPr>
+          <w:rFonts w:asciiTheme="majorHAnsi" w:hAnsiTheme="majorHAnsi"/>
+        </w:rPr>
+        <w:tab/>
+      </w:r>
+      <w:r>
+        <w:rPr>
+          <w:rFonts w:asciiTheme="majorHAnsi" w:hAnsiTheme="majorHAnsi"/>
+        </w:rPr>
+        <w:tab/>
+        <w:t>Info:  Modal (</w:t>
+      </w:r>
+      <w:proofErr w:type="spellStart"/>
+      <w:r>
+        <w:rPr>
+          <w:rFonts w:asciiTheme="majorHAnsi" w:hAnsiTheme="majorHAnsi"/>
+        </w:rPr>
+        <w:t>Cu</w:t>
+      </w:r>
+      <w:r>
+        <w:rPr>
+          <w:rFonts w:asciiTheme="majorHAnsi" w:hAnsiTheme="majorHAnsi"/>
+        </w:rPr>
+        <w:t>z</w:t>
+      </w:r>
+      <w:proofErr w:type="spellEnd"/>
+      <w:r>
+        <w:rPr>
+          <w:rFonts w:asciiTheme="majorHAnsi" w:hAnsiTheme="majorHAnsi"/>
+        </w:rPr>
+        <w:t xml:space="preserve"> Keaton said so)</w:t>
+      </w:r>
+      <w:r>
+        <w:rPr>
+          <w:rFonts w:asciiTheme="majorHAnsi" w:hAnsiTheme="majorHAnsi"/>
+        </w:rPr>
+        <w:t xml:space="preserve"> no animation</w:t>
+      </w:r>
+    </w:p>
+    <w:p>
+      <w:pPr>
+        <w:rPr>
+          <w:rFonts w:asciiTheme="majorHAnsi" w:hAnsiTheme="majorHAnsi"/>
+        </w:rPr>
+      </w:pPr>
+      <w:r>
+        <w:rPr>
+          <w:rFonts w:asciiTheme="majorHAnsi" w:hAnsiTheme="majorHAnsi"/>
+        </w:rPr>
+        <w:tab/>
+      </w:r>
+      <w:r>
+        <w:rPr>
+          <w:rFonts w:asciiTheme="majorHAnsi" w:hAnsiTheme="majorHAnsi"/>
+        </w:rPr>
+        <w:tab/>
+        <w:t xml:space="preserve">Play button:  no animation change, view controller </w:t>
+      </w:r>
+      <w:r>
+        <w:rPr>
+          <w:rFonts w:asciiTheme="majorHAnsi" w:hAnsiTheme="majorHAnsi"/>
+        </w:rPr>
+        <w:t>(</w:t>
+      </w:r>
+      <w:proofErr w:type="spellStart"/>
+      <w:r>
+        <w:rPr>
+          <w:rFonts w:asciiTheme="majorHAnsi" w:hAnsiTheme="majorHAnsi"/>
+        </w:rPr>
+        <w:t>navi</w:t>
+      </w:r>
+      <w:proofErr w:type="spellEnd"/>
+      <w:r>
+        <w:rPr>
+          <w:rFonts w:asciiTheme="majorHAnsi" w:hAnsiTheme="majorHAnsi"/>
+        </w:rPr>
+        <w:t xml:space="preserve"> push)</w:t>
+      </w:r>
+    </w:p>
+    <w:p>
+      <w:pPr>
+        <w:rPr>
+          <w:rFonts w:asciiTheme="majorHAnsi" w:hAnsiTheme="majorHAnsi"/>
+        </w:rPr>
+      </w:pPr>
+      <w:r>
+        <w:rPr>
+          <w:rFonts w:asciiTheme="majorHAnsi" w:hAnsiTheme="majorHAnsi"/>
+        </w:rPr>
+        <w:tab/>
+      </w:r>
+      <w:r>
+        <w:rPr>
+          <w:rFonts w:asciiTheme="majorHAnsi" w:hAnsiTheme="majorHAnsi"/>
+        </w:rPr>
+        <w:tab/>
+        <w:t>Pause button:</w:t>
+      </w:r>
+      <w:r>
+        <w:rPr>
+          <w:rFonts w:asciiTheme="majorHAnsi" w:hAnsiTheme="majorHAnsi"/>
+        </w:rPr>
+        <w:t xml:space="preserve"> Modal </w:t>
+      </w:r>
+    </w:p>
+    <w:p>
+      <w:pPr>
+        <w:rPr>
+          <w:rFonts w:asciiTheme="majorHAnsi" w:hAnsiTheme="majorHAnsi"/>
+        </w:rPr>
+      </w:pPr>
+    </w:p>
+    <w:p>
+      <w:pPr>
+        <w:rPr>
+          <w:rFonts w:asciiTheme="majorHAnsi" w:hAnsiTheme="majorHAnsi"/>
+        </w:rPr>
+      </w:pPr>
+      <w:r>
+        <w:rPr>
+          <w:rFonts w:asciiTheme="majorHAnsi" w:hAnsiTheme="majorHAnsi"/>
+        </w:rPr>
+        <w:tab/>
+        <w:t>App: Pages</w:t>
+      </w:r>
+      <w:r>
+        <w:rPr>
+          <w:rFonts w:asciiTheme="majorHAnsi" w:hAnsiTheme="majorHAnsi"/>
+        </w:rPr>
+        <w:t xml:space="preserve"> </w:t>
+      </w:r>
+      <w:r>
+        <w:rPr>
+          <w:rFonts w:asciiTheme="majorHAnsi" w:hAnsiTheme="majorHAnsi"/>
+        </w:rPr>
+        <w:t>–</w:t>
+      </w:r>
+      <w:r>
+        <w:rPr>
+          <w:rFonts w:asciiTheme="majorHAnsi" w:hAnsiTheme="majorHAnsi"/>
+        </w:rPr>
+        <w:t xml:space="preserve"> shrug</w:t>
+      </w:r>
+    </w:p>
+    <w:p>
+      <w:pPr>
+        <w:rPr>
+          <w:rFonts w:asciiTheme="majorHAnsi" w:hAnsiTheme="majorHAnsi"/>
+        </w:rPr>
+      </w:pPr>
+      <w:r>
+        <w:rPr>
+          <w:rFonts w:asciiTheme="majorHAnsi" w:hAnsiTheme="majorHAnsi"/>
+        </w:rPr>
+        <w:tab/>
+      </w:r>
+      <w:r>
+        <w:rPr>
+          <w:rFonts w:asciiTheme="majorHAnsi" w:hAnsiTheme="majorHAnsi"/>
+        </w:rPr>
+        <w:tab/>
+      </w:r>
+      <w:proofErr w:type="gramStart"/>
+      <w:r>
+        <w:rPr>
+          <w:rFonts w:asciiTheme="majorHAnsi" w:hAnsiTheme="majorHAnsi"/>
+        </w:rPr>
+        <w:t>+ :</w:t>
+      </w:r>
+      <w:proofErr w:type="gramEnd"/>
+      <w:r>
+        <w:rPr>
+          <w:rFonts w:asciiTheme="majorHAnsi" w:hAnsiTheme="majorHAnsi"/>
+        </w:rPr>
+        <w:t xml:space="preserve"> Modal </w:t>
+      </w:r>
+    </w:p>
+    <w:p>
+      <w:pPr>
+        <w:rPr>
+          <w:rFonts w:asciiTheme="majorHAnsi" w:hAnsiTheme="majorHAnsi"/>
+        </w:rPr>
+      </w:pPr>
+      <w:r>
+        <w:rPr>
+          <w:rFonts w:asciiTheme="majorHAnsi" w:hAnsiTheme="majorHAnsi"/>
+        </w:rPr>
+        <w:tab/>
+      </w:r>
+      <w:r>
+        <w:rPr>
+          <w:rFonts w:asciiTheme="majorHAnsi" w:hAnsiTheme="majorHAnsi"/>
+        </w:rPr>
+        <w:tab/>
+      </w:r>
+      <w:r>
+        <w:rPr>
+          <w:rFonts w:asciiTheme="majorHAnsi" w:hAnsiTheme="majorHAnsi"/>
+        </w:rPr>
+        <w:tab/>
+        <w:t>Create Doc: Modal push, table view</w:t>
+      </w:r>
+    </w:p>
+    <w:p>
+      <w:pPr>
+        <w:rPr>
+          <w:rFonts w:asciiTheme="majorHAnsi" w:hAnsiTheme="majorHAnsi"/>
+        </w:rPr>
+      </w:pPr>
+      <w:r>
+        <w:rPr>
+          <w:rFonts w:asciiTheme="majorHAnsi" w:hAnsiTheme="majorHAnsi"/>
+        </w:rPr>
+        <w:tab/>
+      </w:r>
+      <w:r>
+        <w:rPr>
+          <w:rFonts w:asciiTheme="majorHAnsi" w:hAnsiTheme="majorHAnsi"/>
+        </w:rPr>
+        <w:tab/>
+      </w:r>
+      <w:r>
+        <w:rPr>
+          <w:rFonts w:asciiTheme="majorHAnsi" w:hAnsiTheme="majorHAnsi"/>
+        </w:rPr>
+        <w:tab/>
+        <w:t xml:space="preserve">New Doc: </w:t>
+      </w:r>
+      <w:proofErr w:type="spellStart"/>
+      <w:r>
+        <w:rPr>
+          <w:rFonts w:asciiTheme="majorHAnsi" w:hAnsiTheme="majorHAnsi"/>
+        </w:rPr>
+        <w:t>Navi</w:t>
+      </w:r>
+      <w:proofErr w:type="spellEnd"/>
+      <w:r>
+        <w:rPr>
+          <w:rFonts w:asciiTheme="majorHAnsi" w:hAnsiTheme="majorHAnsi"/>
+        </w:rPr>
+        <w:t xml:space="preserve"> push, view controller </w:t>
+      </w:r>
+    </w:p>
+    <w:p>
+      <w:pPr>
+        <w:rPr>
+          <w:rFonts w:asciiTheme="majorHAnsi" w:hAnsiTheme="majorHAnsi"/>
+        </w:rPr>
+      </w:pPr>
+      <w:r>
+        <w:rPr>
+          <w:rFonts w:asciiTheme="majorHAnsi" w:hAnsiTheme="majorHAnsi"/>
+        </w:rPr>
+        <w:tab/>
+      </w:r>
+      <w:r>
+        <w:rPr>
+          <w:rFonts w:asciiTheme="majorHAnsi" w:hAnsiTheme="majorHAnsi"/>
+        </w:rPr>
+        <w:tab/>
+      </w:r>
+      <w:r>
+        <w:rPr>
+          <w:rFonts w:asciiTheme="majorHAnsi" w:hAnsiTheme="majorHAnsi"/>
+        </w:rPr>
+        <w:tab/>
+      </w:r>
+      <w:r>
+        <w:rPr>
+          <w:rFonts w:asciiTheme="majorHAnsi" w:hAnsiTheme="majorHAnsi"/>
+        </w:rPr>
+        <w:tab/>
+        <w:t>Wrench: Modal with table view</w:t>
+      </w:r>
+    </w:p>
+    <w:p>
+      <w:pPr>
+        <w:rPr>
+          <w:rFonts w:asciiTheme="majorHAnsi" w:hAnsiTheme="majorHAnsi"/>
+        </w:rPr>
+      </w:pPr>
+      <w:r>
+        <w:rPr>
+          <w:rFonts w:asciiTheme="majorHAnsi" w:hAnsiTheme="majorHAnsi"/>
+        </w:rPr>
+        <w:tab/>
+      </w:r>
+      <w:r>
+        <w:rPr>
+          <w:rFonts w:asciiTheme="majorHAnsi" w:hAnsiTheme="majorHAnsi"/>
+        </w:rPr>
+        <w:tab/>
+      </w:r>
+      <w:r>
+        <w:rPr>
+          <w:rFonts w:asciiTheme="majorHAnsi" w:hAnsiTheme="majorHAnsi"/>
+        </w:rPr>
+        <w:tab/>
+      </w:r>
+      <w:r>
+        <w:rPr>
+          <w:rFonts w:asciiTheme="majorHAnsi" w:hAnsiTheme="majorHAnsi"/>
+        </w:rPr>
+        <w:tab/>
+        <w:t>+: Modal, scrolling pages + tab views</w:t>
+      </w:r>
+    </w:p>
+    <w:p>
+      <w:pPr>
+        <w:rPr>
+          <w:rFonts w:asciiTheme="majorHAnsi" w:hAnsiTheme="majorHAnsi"/>
+        </w:rPr>
+      </w:pPr>
+      <w:r>
+        <w:rPr>
+          <w:rFonts w:asciiTheme="majorHAnsi" w:hAnsiTheme="majorHAnsi"/>
+        </w:rPr>
+        <w:tab/>
+        <w:t>Documents: Segue to collection view (</w:t>
+      </w:r>
+      <w:proofErr w:type="spellStart"/>
+      <w:r>
+        <w:rPr>
+          <w:rFonts w:asciiTheme="majorHAnsi" w:hAnsiTheme="majorHAnsi"/>
+        </w:rPr>
+        <w:t>navi</w:t>
+      </w:r>
+      <w:proofErr w:type="spellEnd"/>
+      <w:r>
+        <w:rPr>
+          <w:rFonts w:asciiTheme="majorHAnsi" w:hAnsiTheme="majorHAnsi"/>
+        </w:rPr>
+        <w:t xml:space="preserve"> push)</w:t>
+      </w:r>
+    </w:p>
+    <w:p>
+      <w:pPr>
+        <w:rPr>
+          <w:rFonts w:asciiTheme="majorHAnsi" w:hAnsiTheme="majorHAnsi"/>
+        </w:rPr>
+      </w:pPr>
+      <w:r>
+        <w:rPr>
+          <w:rFonts w:asciiTheme="majorHAnsi" w:hAnsiTheme="majorHAnsi"/>
+        </w:rPr>
+        <w:tab/>
+        <w:t>Upload button: Modal to short table view</w:t>
+      </w:r>
+    </w:p>
+    <w:p>
+      <w:pPr>
+        <w:rPr>
+          <w:rFonts w:asciiTheme="majorHAnsi" w:hAnsiTheme="majorHAnsi"/>
+        </w:rPr>
+      </w:pPr>
+    </w:p>
+    <w:p>
+      <w:pPr>
+        <w:rPr>
+          <w:rFonts w:asciiTheme="majorHAnsi" w:hAnsiTheme="majorHAnsi"/>
+        </w:rPr>
+      </w:pPr>
+    </w:p>
+    <w:p>
+      <w:pPr>
+        <w:rPr>
+          <w:rFonts w:asciiTheme="majorHAnsi" w:hAnsiTheme="majorHAnsi"/>
+        </w:rPr>
+      </w:pPr>
+      <w:r>
+        <w:rPr>
+          <w:rFonts w:asciiTheme="majorHAnsi" w:hAnsiTheme="majorHAnsi"/>
+        </w:rPr>
+        <w:t xml:space="preserve">App: </w:t>
+      </w:r>
+      <w:proofErr w:type="spellStart"/>
+      <w:r>
+        <w:rPr>
+          <w:rFonts w:asciiTheme="majorHAnsi" w:hAnsiTheme="majorHAnsi"/>
+        </w:rPr>
+        <w:t>Frind</w:t>
+      </w:r>
+      <w:proofErr w:type="spellEnd"/>
+      <w:r>
+        <w:rPr>
+          <w:rFonts w:asciiTheme="majorHAnsi" w:hAnsiTheme="majorHAnsi"/>
+        </w:rPr>
+        <w:t xml:space="preserve"> Friends – Page Based?</w:t>
+      </w:r>
+    </w:p>
+    <w:p>
+      <w:pPr>
+        <w:rPr>
+          <w:rFonts w:asciiTheme="majorHAnsi" w:hAnsiTheme="majorHAnsi"/>
+        </w:rPr>
+      </w:pPr>
+      <w:r>
+        <w:rPr>
+          <w:rFonts w:asciiTheme="majorHAnsi" w:hAnsiTheme="majorHAnsi"/>
+        </w:rPr>
+        <w:tab/>
+        <w:t xml:space="preserve">Main View:  Map view, table view controller </w:t>
+      </w:r>
+    </w:p>
+    <w:p>
+      <w:pPr>
+        <w:rPr>
+          <w:rFonts w:asciiTheme="majorHAnsi" w:hAnsiTheme="majorHAnsi"/>
+        </w:rPr>
+      </w:pPr>
+      <w:r>
+        <w:rPr>
+          <w:rFonts w:asciiTheme="majorHAnsi" w:hAnsiTheme="majorHAnsi"/>
+        </w:rPr>
+        <w:tab/>
+      </w:r>
+      <w:r>
+        <w:rPr>
+          <w:rFonts w:asciiTheme="majorHAnsi" w:hAnsiTheme="majorHAnsi"/>
+        </w:rPr>
+        <w:tab/>
+        <w:t xml:space="preserve">Person Find: </w:t>
+      </w:r>
+      <w:proofErr w:type="spellStart"/>
+      <w:proofErr w:type="gramStart"/>
+      <w:r>
+        <w:rPr>
+          <w:rFonts w:asciiTheme="majorHAnsi" w:hAnsiTheme="majorHAnsi"/>
+        </w:rPr>
+        <w:t>mapkit</w:t>
+      </w:r>
+      <w:proofErr w:type="spellEnd"/>
+      <w:r>
+        <w:rPr>
+          <w:rFonts w:asciiTheme="majorHAnsi" w:hAnsiTheme="majorHAnsi"/>
+        </w:rPr>
+        <w:t xml:space="preserve"> view zoom</w:t>
+      </w:r>
+      <w:proofErr w:type="gramEnd"/>
+      <w:r>
+        <w:rPr>
+          <w:rFonts w:asciiTheme="majorHAnsi" w:hAnsiTheme="majorHAnsi"/>
+        </w:rPr>
+        <w:t xml:space="preserve"> in (?)</w:t>
+      </w:r>
+    </w:p>
+    <w:p>
+      <w:pPr>
+        <w:rPr>
+          <w:rFonts w:asciiTheme="majorHAnsi" w:hAnsiTheme="majorHAnsi"/>
+        </w:rPr>
+      </w:pPr>
+      <w:r>
+        <w:rPr>
+          <w:rFonts w:asciiTheme="majorHAnsi" w:hAnsiTheme="majorHAnsi"/>
+        </w:rPr>
+        <w:tab/>
+      </w:r>
+      <w:r>
+        <w:rPr>
+          <w:rFonts w:asciiTheme="majorHAnsi" w:hAnsiTheme="majorHAnsi"/>
+        </w:rPr>
+        <w:tab/>
+      </w:r>
+      <w:r>
+        <w:rPr>
+          <w:rFonts w:asciiTheme="majorHAnsi" w:hAnsiTheme="majorHAnsi"/>
+        </w:rPr>
+        <w:tab/>
+        <w:t>Contact: segue to table view</w:t>
+      </w:r>
+    </w:p>
+    <w:p>
+      <w:pPr>
+        <w:rPr>
+          <w:rFonts w:asciiTheme="majorHAnsi" w:hAnsiTheme="majorHAnsi"/>
+        </w:rPr>
+      </w:pPr>
+      <w:r>
+        <w:rPr>
+          <w:rFonts w:asciiTheme="majorHAnsi" w:hAnsiTheme="majorHAnsi"/>
+        </w:rPr>
+        <w:tab/>
+      </w:r>
+      <w:r>
+        <w:rPr>
+          <w:rFonts w:asciiTheme="majorHAnsi" w:hAnsiTheme="majorHAnsi"/>
+        </w:rPr>
+        <w:tab/>
+      </w:r>
+      <w:r>
+        <w:rPr>
+          <w:rFonts w:asciiTheme="majorHAnsi" w:hAnsiTheme="majorHAnsi"/>
+        </w:rPr>
+        <w:tab/>
+        <w:t>Notify Me: Modal table view</w:t>
+      </w:r>
+    </w:p>
+    <w:p>
+      <w:pPr>
+        <w:rPr>
+          <w:rFonts w:asciiTheme="majorHAnsi" w:hAnsiTheme="majorHAnsi"/>
+        </w:rPr>
+      </w:pPr>
+      <w:r>
+        <w:rPr>
+          <w:rFonts w:asciiTheme="majorHAnsi" w:hAnsiTheme="majorHAnsi"/>
+        </w:rPr>
+        <w:tab/>
+      </w:r>
+      <w:r>
+        <w:rPr>
+          <w:rFonts w:asciiTheme="majorHAnsi" w:hAnsiTheme="majorHAnsi"/>
+        </w:rPr>
+        <w:tab/>
+      </w:r>
+      <w:r>
+        <w:rPr>
+          <w:rFonts w:asciiTheme="majorHAnsi" w:hAnsiTheme="majorHAnsi"/>
+        </w:rPr>
+        <w:tab/>
+        <w:t>More: modal? More table view</w:t>
+      </w:r>
+    </w:p>
+    <w:p>
+      <w:pPr>
+        <w:rPr>
+          <w:rFonts w:asciiTheme="majorHAnsi" w:hAnsiTheme="majorHAnsi"/>
+        </w:rPr>
+      </w:pPr>
+      <w:r>
+        <w:rPr>
+          <w:rFonts w:asciiTheme="majorHAnsi" w:hAnsiTheme="majorHAnsi"/>
+        </w:rPr>
+        <w:tab/>
+        <w:t xml:space="preserve">Me Click: modal with table view </w:t>
+      </w:r>
+    </w:p>
+    <w:p>
+      <w:pPr>
+        <w:rPr>
+          <w:rFonts w:asciiTheme="majorHAnsi" w:hAnsiTheme="majorHAnsi"/>
+        </w:rPr>
+      </w:pPr>
+      <w:r>
+        <w:rPr>
+          <w:rFonts w:asciiTheme="majorHAnsi" w:hAnsiTheme="majorHAnsi"/>
+        </w:rPr>
+        <w:tab/>
+        <w:t xml:space="preserve">Edit/Add: Modal: Table view control </w:t>
+      </w:r>
+    </w:p>
+    <w:p>
+      <w:pPr>
+        <w:rPr>
+          <w:rFonts w:asciiTheme="majorHAnsi" w:hAnsiTheme="majorHAnsi"/>
+        </w:rPr>
+      </w:pPr>
+    </w:p>
+    <w:p>
+      <w:pPr>
+        <w:rPr>
+          <w:rFonts w:asciiTheme="majorHAnsi" w:hAnsiTheme="majorHAnsi"/>
+        </w:rPr>
+      </w:pPr>
+      <w:r>
+        <w:rPr>
+          <w:rFonts w:asciiTheme="majorHAnsi" w:hAnsiTheme="majorHAnsi"/>
+        </w:rPr>
+        <w:t>App: Notes – Page Based</w:t>
+      </w:r>
+    </w:p>
+    <w:p>
+      <w:pPr>
+        <w:rPr>
+          <w:rFonts w:asciiTheme="majorHAnsi" w:hAnsiTheme="majorHAnsi"/>
+        </w:rPr>
+      </w:pPr>
+      <w:r>
+        <w:rPr>
+          <w:rFonts w:asciiTheme="majorHAnsi" w:hAnsiTheme="majorHAnsi"/>
+        </w:rPr>
+        <w:tab/>
+        <w:t>Accounts: Table View Controller –segue (</w:t>
+      </w:r>
+      <w:proofErr w:type="spellStart"/>
+      <w:r>
+        <w:rPr>
+          <w:rFonts w:asciiTheme="majorHAnsi" w:hAnsiTheme="majorHAnsi"/>
+        </w:rPr>
+        <w:t>navi</w:t>
+      </w:r>
+      <w:proofErr w:type="spellEnd"/>
+      <w:r>
+        <w:rPr>
+          <w:rFonts w:asciiTheme="majorHAnsi" w:hAnsiTheme="majorHAnsi"/>
+        </w:rPr>
+        <w:t xml:space="preserve"> push)</w:t>
+      </w:r>
+    </w:p>
+    <w:p>
+      <w:pPr>
+        <w:rPr>
+          <w:rFonts w:asciiTheme="majorHAnsi" w:hAnsiTheme="majorHAnsi"/>
+        </w:rPr>
+      </w:pPr>
+      <w:r>
+        <w:rPr>
+          <w:rFonts w:asciiTheme="majorHAnsi" w:hAnsiTheme="majorHAnsi"/>
+        </w:rPr>
+        <w:tab/>
+      </w:r>
+      <w:r>
+        <w:rPr>
+          <w:rFonts w:asciiTheme="majorHAnsi" w:hAnsiTheme="majorHAnsi"/>
+        </w:rPr>
+        <w:tab/>
+        <w:t>Notes: Table view controller segue (</w:t>
+      </w:r>
+      <w:proofErr w:type="spellStart"/>
+      <w:r>
+        <w:rPr>
+          <w:rFonts w:asciiTheme="majorHAnsi" w:hAnsiTheme="majorHAnsi"/>
+        </w:rPr>
+        <w:t>navi</w:t>
+      </w:r>
+      <w:proofErr w:type="spellEnd"/>
+      <w:r>
+        <w:rPr>
+          <w:rFonts w:asciiTheme="majorHAnsi" w:hAnsiTheme="majorHAnsi"/>
+        </w:rPr>
+        <w:t xml:space="preserve"> push) to view controller </w:t>
+      </w:r>
+    </w:p>
+    <w:p>
+      <w:pPr>
+        <w:rPr>
+          <w:rFonts w:asciiTheme="majorHAnsi" w:hAnsiTheme="majorHAnsi"/>
+        </w:rPr>
+      </w:pPr>
+      <w:r>
+        <w:rPr>
+          <w:rFonts w:asciiTheme="majorHAnsi" w:hAnsiTheme="majorHAnsi"/>
+        </w:rPr>
+        <w:tab/>
+      </w:r>
+      <w:r>
+        <w:rPr>
+          <w:rFonts w:asciiTheme="majorHAnsi" w:hAnsiTheme="majorHAnsi"/>
+        </w:rPr>
+        <w:tab/>
+      </w:r>
+      <w:r>
+        <w:rPr>
+          <w:rFonts w:asciiTheme="majorHAnsi" w:hAnsiTheme="majorHAnsi"/>
+        </w:rPr>
+        <w:tab/>
+        <w:t>Trash: modal</w:t>
+      </w:r>
+    </w:p>
+    <w:p>
+      <w:pPr>
+        <w:rPr>
+          <w:rFonts w:asciiTheme="majorHAnsi" w:hAnsiTheme="majorHAnsi"/>
+        </w:rPr>
+      </w:pPr>
+      <w:r>
+        <w:rPr>
+          <w:rFonts w:asciiTheme="majorHAnsi" w:hAnsiTheme="majorHAnsi"/>
+        </w:rPr>
+        <w:tab/>
+      </w:r>
+      <w:r>
+        <w:rPr>
+          <w:rFonts w:asciiTheme="majorHAnsi" w:hAnsiTheme="majorHAnsi"/>
+        </w:rPr>
+        <w:tab/>
+      </w:r>
+      <w:r>
+        <w:rPr>
+          <w:rFonts w:asciiTheme="majorHAnsi" w:hAnsiTheme="majorHAnsi"/>
+        </w:rPr>
+        <w:tab/>
+        <w:t xml:space="preserve">Upload: modal </w:t>
+      </w:r>
+    </w:p>
+    <w:p>
+      <w:pPr>
+        <w:rPr>
+          <w:rFonts w:asciiTheme="majorHAnsi" w:hAnsiTheme="majorHAnsi"/>
+        </w:rPr>
+      </w:pPr>
+      <w:r>
+        <w:rPr>
+          <w:rFonts w:asciiTheme="majorHAnsi" w:hAnsiTheme="majorHAnsi"/>
+        </w:rPr>
+        <w:tab/>
+      </w:r>
+      <w:r>
+        <w:rPr>
+          <w:rFonts w:asciiTheme="majorHAnsi" w:hAnsiTheme="majorHAnsi"/>
+        </w:rPr>
+        <w:tab/>
+        <w:t xml:space="preserve">New: </w:t>
+      </w:r>
+      <w:r>
+        <w:rPr>
+          <w:rFonts w:asciiTheme="majorHAnsi" w:hAnsiTheme="majorHAnsi"/>
+        </w:rPr>
+        <w:tab/>
+        <w:t>view controller, segue (</w:t>
+      </w:r>
+      <w:proofErr w:type="spellStart"/>
+      <w:r>
+        <w:rPr>
+          <w:rFonts w:asciiTheme="majorHAnsi" w:hAnsiTheme="majorHAnsi"/>
+        </w:rPr>
+        <w:t>navi</w:t>
+      </w:r>
+      <w:proofErr w:type="spellEnd"/>
+      <w:r>
+        <w:rPr>
+          <w:rFonts w:asciiTheme="majorHAnsi" w:hAnsiTheme="majorHAnsi"/>
+        </w:rPr>
+        <w:t xml:space="preserve"> push)</w:t>
+      </w:r>
+    </w:p>
+    <w:p>
+      <w:pPr>
+        <w:rPr>
+          <w:rFonts w:asciiTheme="majorHAnsi" w:hAnsiTheme="majorHAnsi"/>
+        </w:rPr>
+      </w:pPr>
+      <w:r>
+        <w:rPr>
+          <w:rFonts w:asciiTheme="majorHAnsi" w:hAnsiTheme="majorHAnsi"/>
+        </w:rPr>
+        <w:tab/>
+      </w:r>
+    </w:p>
+    <w:p>
+      <w:pPr>
+        <w:rPr>
+          <w:rFonts w:asciiTheme="majorHAnsi" w:hAnsiTheme="majorHAnsi"/>
+        </w:rPr>
+      </w:pPr>
+      <w:r>
+        <w:rPr>
+          <w:rFonts w:asciiTheme="majorHAnsi" w:hAnsiTheme="majorHAnsi"/>
+        </w:rPr>
+        <w:t>Table Views are KING</w:t>
+      </w:r>
+      <w:r>
+        <w:rPr>
+          <w:rFonts w:asciiTheme="majorHAnsi" w:hAnsiTheme="majorHAnsi"/>
+        </w:rPr>
+        <w:t xml:space="preserve">. They are everywhere! I also noticed that a lot of people </w:t>
+      </w:r>
+      <w:proofErr w:type="gramStart"/>
+      <w:r>
+        <w:rPr>
+          <w:rFonts w:asciiTheme="majorHAnsi" w:hAnsiTheme="majorHAnsi"/>
+        </w:rPr>
+        <w:t>will</w:t>
+      </w:r>
+      <w:proofErr w:type="gramEnd"/>
+      <w:r>
+        <w:rPr>
+          <w:rFonts w:asciiTheme="majorHAnsi" w:hAnsiTheme="majorHAnsi"/>
+        </w:rPr>
+        <w:t xml:space="preserve"> use a mixture of modal’s /w buttons if there aren’t more than 3-4.</w:t>
+      </w:r>
+      <w:r>
+        <w:rPr>
+          <w:rFonts w:asciiTheme="majorHAnsi" w:hAnsiTheme="majorHAnsi"/>
+        </w:rPr>
+        <w:t xml:space="preserve"> Custom views / modals seem to be very popular </w:t>
+      </w:r>
+      <w:r>
+        <w:rPr>
+          <w:rFonts w:asciiTheme="majorHAnsi" w:hAnsiTheme="majorHAnsi"/>
+        </w:rPr>
+        <w:t>in apps that don’t quite fit into the main classification</w:t>
+      </w:r>
+      <w:r>
+        <w:rPr>
+          <w:rFonts w:asciiTheme="majorHAnsi" w:hAnsiTheme="majorHAnsi"/>
+        </w:rPr>
+        <w:t xml:space="preserve">. I feel like Apps with less buttons seem to be a lot smoother when moving around the app. </w:t>
+      </w:r>
+      <w:r>
+        <w:rPr>
+          <w:rFonts w:asciiTheme="majorHAnsi" w:hAnsiTheme="majorHAnsi"/>
+        </w:rPr>
+        <w:tab/>
       </w:r>
       <w:bookmarkStart w:id="0" w:name="_GoBack"/>
       <w:bookmarkEnd w:id="0"/>
-      <w:r>
-        <w:rPr>
-          <w:rFonts w:asciiTheme="majorHAnsi" w:hAnsiTheme="majorHAnsi"/>
-        </w:rPr>
-        <w:t xml:space="preserve">e </w:t>
-      </w:r>
-      <w:proofErr w:type="spellStart"/>
-      <w:r>
-        <w:rPr>
-          <w:rFonts w:asciiTheme="majorHAnsi" w:hAnsiTheme="majorHAnsi"/>
-        </w:rPr>
-        <w:t>navi</w:t>
-      </w:r>
-      <w:proofErr w:type="spellEnd"/>
-      <w:r>
-        <w:rPr>
-          <w:rFonts w:asciiTheme="majorHAnsi" w:hAnsiTheme="majorHAnsi"/>
-        </w:rPr>
-        <w:t xml:space="preserve"> push</w:t>
-      </w:r>
     </w:p>
     <w:sectPr>
       <w:pgSz w:w="12240" w:h="15840"/>

</xml_diff>